<commit_message>
worked on Featherweight Getting Started.docx
git-svn-id: https://sc.viewpointusa.com/svn/featherweight/branches/develop@601 d78bff25-d088-0042-911a-97d0b5d93834
</commit_message>
<xml_diff>
--- a/docs/Featherweight Getting Started.docx
+++ b/docs/Featherweight Getting Started.docx
@@ -1,6 +1,6 @@
 
 <file path=word/document.xml><?xml version="1.0" encoding="utf-8"?>
-<w:document xmlns:wpc="http://schemas.microsoft.com/office/word/2010/wordprocessingCanvas" xmlns:cx="http://schemas.microsoft.com/office/drawing/2014/chartex" xmlns:cx1="http://schemas.microsoft.com/office/drawing/2015/9/8/chartex" xmlns:cx2="http://schemas.microsoft.com/office/drawing/2015/10/21/chartex" xmlns:mc="http://schemas.openxmlformats.org/markup-compatibility/2006" xmlns:o="urn:schemas-microsoft-com:office:office" xmlns:r="http://schemas.openxmlformats.org/officeDocument/2006/relationships" xmlns:m="http://schemas.openxmlformats.org/officeDocument/2006/math" xmlns:v="urn:schemas-microsoft-com:vml" xmlns:wp14="http://schemas.microsoft.com/office/word/2010/wordprocessingDrawing" xmlns:wp="http://schemas.openxmlformats.org/drawingml/2006/wordprocessingDrawing" xmlns:w10="urn:schemas-microsoft-com:office:word" xmlns:w="http://schemas.openxmlformats.org/wordprocessingml/2006/main" xmlns:w14="http://schemas.microsoft.com/office/word/2010/wordml" xmlns:w15="http://schemas.microsoft.com/office/word/2012/wordml" xmlns:w16se="http://schemas.microsoft.com/office/word/2015/wordml/symex" xmlns:wpg="http://schemas.microsoft.com/office/word/2010/wordprocessingGroup" xmlns:wpi="http://schemas.microsoft.com/office/word/2010/wordprocessingInk" xmlns:wne="http://schemas.microsoft.com/office/word/2006/wordml" xmlns:wps="http://schemas.microsoft.com/office/word/2010/wordprocessingShape" mc:Ignorable="w14 w15 w16se wp14">
+<w:document xmlns:wpc="http://schemas.microsoft.com/office/word/2010/wordprocessingCanvas" xmlns:cx="http://schemas.microsoft.com/office/drawing/2014/chartex" xmlns:cx1="http://schemas.microsoft.com/office/drawing/2015/9/8/chartex" xmlns:cx2="http://schemas.microsoft.com/office/drawing/2015/10/21/chartex" xmlns:cx3="http://schemas.microsoft.com/office/drawing/2016/5/9/chartex" xmlns:cx4="http://schemas.microsoft.com/office/drawing/2016/5/10/chartex" xmlns:cx5="http://schemas.microsoft.com/office/drawing/2016/5/11/chartex" xmlns:mc="http://schemas.openxmlformats.org/markup-compatibility/2006" xmlns:o="urn:schemas-microsoft-com:office:office" xmlns:r="http://schemas.openxmlformats.org/officeDocument/2006/relationships" xmlns:m="http://schemas.openxmlformats.org/officeDocument/2006/math" xmlns:v="urn:schemas-microsoft-com:vml" xmlns:wp14="http://schemas.microsoft.com/office/word/2010/wordprocessingDrawing" xmlns:wp="http://schemas.openxmlformats.org/drawingml/2006/wordprocessingDrawing" xmlns:w10="urn:schemas-microsoft-com:office:word" xmlns:w="http://schemas.openxmlformats.org/wordprocessingml/2006/main" xmlns:w14="http://schemas.microsoft.com/office/word/2010/wordml" xmlns:w15="http://schemas.microsoft.com/office/word/2012/wordml" xmlns:w16se="http://schemas.microsoft.com/office/word/2015/wordml/symex" xmlns:wpg="http://schemas.microsoft.com/office/word/2010/wordprocessingGroup" xmlns:wpi="http://schemas.microsoft.com/office/word/2010/wordprocessingInk" xmlns:wne="http://schemas.microsoft.com/office/word/2006/wordml" xmlns:wps="http://schemas.microsoft.com/office/word/2010/wordprocessingShape" mc:Ignorable="w14 w15 w16se wp14">
   <w:body>
     <w:p>
       <w:pPr>
@@ -309,19 +309,7 @@
         <w:t>tags/x.x.x</w:t>
       </w:r>
       <w:r>
-        <w:t xml:space="preserve"> </w:t>
-      </w:r>
-      <w:r>
-        <w:t>–</w:t>
-      </w:r>
-      <w:r>
-        <w:t xml:space="preserve"> </w:t>
-      </w:r>
-      <w:r>
-        <w:t>a specific release</w:t>
-      </w:r>
-      <w:r>
-        <w:t>, most stable</w:t>
+        <w:t xml:space="preserve"> – a specific release, most stable</w:t>
       </w:r>
     </w:p>
     <w:p>
@@ -369,19 +357,7 @@
         <w:t>/svn/featherweight/branches/feature-xxxx</w:t>
       </w:r>
       <w:r>
-        <w:t xml:space="preserve"> </w:t>
-      </w:r>
-      <w:r>
-        <w:t>–</w:t>
-      </w:r>
-      <w:r>
-        <w:t xml:space="preserve"> </w:t>
-      </w:r>
-      <w:r>
-        <w:t>feature in development, not</w:t>
-      </w:r>
-      <w:r>
-        <w:t xml:space="preserve"> stable</w:t>
+        <w:t xml:space="preserve"> – feature in development, not stable</w:t>
       </w:r>
     </w:p>
     <w:p>
@@ -422,7 +398,21 @@
           <w:rPr>
             <w:rStyle w:val="Hyperlink"/>
           </w:rPr>
-          <w:t>\\ROCHNAS02\Data\Engineering\In House Training\Presentations_Brown Bag\Featherweight\Featherweight BBL.pptx</w:t>
+          <w:t>\\ROCHNAS02\Data\Engineering\In House Training\</w:t>
+        </w:r>
+        <w:proofErr w:type="spellStart"/>
+        <w:r>
+          <w:rPr>
+            <w:rStyle w:val="Hyperlink"/>
+          </w:rPr>
+          <w:t>Presentations_Brown</w:t>
+        </w:r>
+        <w:proofErr w:type="spellEnd"/>
+        <w:r>
+          <w:rPr>
+            <w:rStyle w:val="Hyperlink"/>
+          </w:rPr>
+          <w:t xml:space="preserve"> Bag\Featherweight\Featherweight BBL.pptx</w:t>
         </w:r>
       </w:hyperlink>
     </w:p>
@@ -443,14 +433,21 @@
       </w:r>
     </w:p>
     <w:p>
-      <w:r>
-        <w:t>Exelis WBIF</w:t>
-      </w:r>
-    </w:p>
-    <w:p>
+      <w:proofErr w:type="spellStart"/>
+      <w:r>
+        <w:t>Exelis</w:t>
+      </w:r>
+      <w:proofErr w:type="spellEnd"/>
+      <w:r>
+        <w:t xml:space="preserve"> WBIF</w:t>
+      </w:r>
+    </w:p>
+    <w:p>
+      <w:proofErr w:type="spellStart"/>
       <w:r>
         <w:t>GWave</w:t>
       </w:r>
+      <w:proofErr w:type="spellEnd"/>
     </w:p>
     <w:p>
       <w:r>
@@ -624,16 +621,7 @@
     </w:p>
     <w:p>
       <w:r>
-        <w:t>W</w:t>
-      </w:r>
-      <w:r>
-        <w:t>ait</w:t>
-      </w:r>
-      <w:r>
-        <w:t>s</w:t>
-      </w:r>
-      <w:r>
-        <w:t xml:space="preserve"> for a request or user input</w:t>
+        <w:t>Waits for a request or user input</w:t>
       </w:r>
     </w:p>
     <w:p>
@@ -698,7 +686,23 @@
     </w:p>
     <w:p>
       <w:r>
-        <w:t>Use actor init for deserializing configuration string only</w:t>
+        <w:t xml:space="preserve">Use actor </w:t>
+      </w:r>
+      <w:proofErr w:type="spellStart"/>
+      <w:r>
+        <w:t>init</w:t>
+      </w:r>
+      <w:proofErr w:type="spellEnd"/>
+      <w:r>
+        <w:t xml:space="preserve"> for </w:t>
+      </w:r>
+      <w:proofErr w:type="spellStart"/>
+      <w:r>
+        <w:t>deserializing</w:t>
+      </w:r>
+      <w:proofErr w:type="spellEnd"/>
+      <w:r>
+        <w:t xml:space="preserve"> configuration string only</w:t>
       </w:r>
     </w:p>
     <w:p>
@@ -719,9 +723,362 @@
       </w:r>
     </w:p>
     <w:p>
+      <w:pPr>
+        <w:pStyle w:val="Heading1"/>
+      </w:pPr>
+      <w:r>
+        <w:t>Connection Strings</w:t>
+      </w:r>
+    </w:p>
+    <w:p>
+      <w:r>
+        <w:t>Connection strings define the transport mechanism that is used for requests or published messages.</w:t>
+      </w:r>
+    </w:p>
+    <w:p>
+      <w:r>
+        <w:t>The available transports are In Process (</w:t>
+      </w:r>
+      <w:proofErr w:type="spellStart"/>
+      <w:r>
+        <w:t>inproc</w:t>
+      </w:r>
+      <w:proofErr w:type="spellEnd"/>
+      <w:r>
+        <w:t>) and TCP.</w:t>
+      </w:r>
+    </w:p>
+    <w:p>
+      <w:r>
+        <w:t>Connection strings are specified similar to URLs with a qualifier.</w:t>
+      </w:r>
+    </w:p>
+    <w:p>
+      <w:r>
+        <w:t>Connection strings can be randomized using wildcards, “</w:t>
+      </w:r>
+      <w:r>
+        <w:rPr>
+          <w:rStyle w:val="CodeChar"/>
+        </w:rPr>
+        <w:t>*</w:t>
+      </w:r>
+      <w:r>
+        <w:t>”. Any asterisk will be replaced by a 32-character random string.</w:t>
+      </w:r>
+    </w:p>
+    <w:p>
+      <w:pPr>
+        <w:pStyle w:val="Heading2"/>
+      </w:pPr>
+      <w:proofErr w:type="spellStart"/>
+      <w:r>
+        <w:t>Inproc</w:t>
+      </w:r>
+      <w:proofErr w:type="spellEnd"/>
+    </w:p>
+    <w:p>
+      <w:proofErr w:type="spellStart"/>
+      <w:r>
+        <w:t>Inproc</w:t>
+      </w:r>
+      <w:proofErr w:type="spellEnd"/>
+      <w:r>
+        <w:t xml:space="preserve"> is used for </w:t>
+      </w:r>
+      <w:r>
+        <w:rPr>
+          <w:i/>
+        </w:rPr>
+        <w:t>intra</w:t>
+      </w:r>
+      <w:r>
+        <w:t xml:space="preserve">-process communication. </w:t>
+      </w:r>
+      <w:proofErr w:type="spellStart"/>
+      <w:r>
+        <w:t>Inproc</w:t>
+      </w:r>
+      <w:proofErr w:type="spellEnd"/>
+      <w:r>
+        <w:t xml:space="preserve"> is much faster than TCP, but it is limited to wherever a LabVIEW queue can be used, so not between executables or between machines.</w:t>
+      </w:r>
+    </w:p>
+    <w:p>
+      <w:pPr>
+        <w:pStyle w:val="Heading3"/>
+      </w:pPr>
+      <w:r>
+        <w:t>Format</w:t>
+      </w:r>
+    </w:p>
+    <w:p>
+      <w:pPr>
+        <w:pStyle w:val="Code"/>
+      </w:pPr>
+      <w:r>
+        <w:t>i</w:t>
+      </w:r>
+      <w:r>
+        <w:t>nproc://</w:t>
+      </w:r>
+      <w:r>
+        <w:t>&lt;anything&gt;</w:t>
+      </w:r>
+    </w:p>
+    <w:p>
+      <w:pPr>
+        <w:pStyle w:val="Heading2"/>
+      </w:pPr>
+      <w:r>
+        <w:t>TCP</w:t>
+      </w:r>
+    </w:p>
+    <w:p>
+      <w:r>
+        <w:t>TCP</w:t>
+      </w:r>
+      <w:r>
+        <w:t xml:space="preserve"> is used for </w:t>
+      </w:r>
+      <w:r>
+        <w:rPr>
+          <w:i/>
+        </w:rPr>
+        <w:t>inter</w:t>
+      </w:r>
+      <w:r>
+        <w:t>-process communication.</w:t>
+      </w:r>
+    </w:p>
+    <w:p>
+      <w:pPr>
+        <w:pStyle w:val="Heading3"/>
+      </w:pPr>
+      <w:r>
+        <w:t>Format</w:t>
+      </w:r>
+    </w:p>
+    <w:p>
+      <w:pPr>
+        <w:pStyle w:val="Code"/>
+      </w:pPr>
+      <w:r>
+        <w:t>tcp</w:t>
+      </w:r>
+      <w:r>
+        <w:t>://</w:t>
+      </w:r>
+      <w:r>
+        <w:t>&lt;IPaddress&gt;</w:t>
+      </w:r>
+      <w:proofErr w:type="gramStart"/>
+      <w:r>
+        <w:t>[:port</w:t>
+      </w:r>
+      <w:proofErr w:type="gramEnd"/>
+      <w:r>
+        <w:t>][/namedPort]</w:t>
+      </w:r>
+    </w:p>
+    <w:p>
       <w:bookmarkStart w:id="0" w:name="_GoBack"/>
       <w:bookmarkEnd w:id="0"/>
     </w:p>
+    <w:p>
+      <w:pPr>
+        <w:pStyle w:val="Heading2"/>
+      </w:pPr>
+      <w:r>
+        <w:t>Examples</w:t>
+      </w:r>
+    </w:p>
+    <w:tbl>
+      <w:tblPr>
+        <w:tblStyle w:val="ListTable4-Accent1"/>
+        <w:tblW w:w="0" w:type="auto"/>
+        <w:tblLook w:val="04A0" w:firstRow="1" w:lastRow="0" w:firstColumn="1" w:lastColumn="0" w:noHBand="0" w:noVBand="1"/>
+      </w:tblPr>
+      <w:tblGrid>
+        <w:gridCol w:w="2757"/>
+        <w:gridCol w:w="6748"/>
+      </w:tblGrid>
+      <w:tr>
+        <w:trPr>
+          <w:cnfStyle w:val="100000000000" w:firstRow="1" w:lastRow="0" w:firstColumn="0" w:lastColumn="0" w:oddVBand="0" w:evenVBand="0" w:oddHBand="0" w:evenHBand="0" w:firstRowFirstColumn="0" w:firstRowLastColumn="0" w:lastRowFirstColumn="0" w:lastRowLastColumn="0"/>
+        </w:trPr>
+        <w:tc>
+          <w:tcPr>
+            <w:cnfStyle w:val="001000000000" w:firstRow="0" w:lastRow="0" w:firstColumn="1" w:lastColumn="0" w:oddVBand="0" w:evenVBand="0" w:oddHBand="0" w:evenHBand="0" w:firstRowFirstColumn="0" w:firstRowLastColumn="0" w:lastRowFirstColumn="0" w:lastRowLastColumn="0"/>
+            <w:tcW w:w="0" w:type="auto"/>
+          </w:tcPr>
+          <w:p>
+            <w:r>
+              <w:t>Input String</w:t>
+            </w:r>
+          </w:p>
+        </w:tc>
+        <w:tc>
+          <w:tcPr>
+            <w:tcW w:w="0" w:type="auto"/>
+          </w:tcPr>
+          <w:p>
+            <w:pPr>
+              <w:cnfStyle w:val="100000000000" w:firstRow="1" w:lastRow="0" w:firstColumn="0" w:lastColumn="0" w:oddVBand="0" w:evenVBand="0" w:oddHBand="0" w:evenHBand="0" w:firstRowFirstColumn="0" w:firstRowLastColumn="0" w:lastRowFirstColumn="0" w:lastRowLastColumn="0"/>
+            </w:pPr>
+            <w:r>
+              <w:t>Resolved String</w:t>
+            </w:r>
+          </w:p>
+        </w:tc>
+      </w:tr>
+      <w:tr>
+        <w:trPr>
+          <w:cnfStyle w:val="000000100000" w:firstRow="0" w:lastRow="0" w:firstColumn="0" w:lastColumn="0" w:oddVBand="0" w:evenVBand="0" w:oddHBand="1" w:evenHBand="0" w:firstRowFirstColumn="0" w:firstRowLastColumn="0" w:lastRowFirstColumn="0" w:lastRowLastColumn="0"/>
+        </w:trPr>
+        <w:tc>
+          <w:tcPr>
+            <w:cnfStyle w:val="001000000000" w:firstRow="0" w:lastRow="0" w:firstColumn="1" w:lastColumn="0" w:oddVBand="0" w:evenVBand="0" w:oddHBand="0" w:evenHBand="0" w:firstRowFirstColumn="0" w:firstRowLastColumn="0" w:lastRowFirstColumn="0" w:lastRowLastColumn="0"/>
+            <w:tcW w:w="0" w:type="auto"/>
+          </w:tcPr>
+          <w:p>
+            <w:pPr>
+              <w:pStyle w:val="Code"/>
+            </w:pPr>
+            <w:r>
+              <w:t>inproc://*</w:t>
+            </w:r>
+          </w:p>
+        </w:tc>
+        <w:tc>
+          <w:tcPr>
+            <w:tcW w:w="0" w:type="auto"/>
+          </w:tcPr>
+          <w:p>
+            <w:pPr>
+              <w:pStyle w:val="Code"/>
+              <w:cnfStyle w:val="000000100000" w:firstRow="0" w:lastRow="0" w:firstColumn="0" w:lastColumn="0" w:oddVBand="0" w:evenVBand="0" w:oddHBand="1" w:evenHBand="0" w:firstRowFirstColumn="0" w:firstRowLastColumn="0" w:lastRowFirstColumn="0" w:lastRowLastColumn="0"/>
+            </w:pPr>
+            <w:r>
+              <w:t>inproc://6039B8E0AF1136A009EFF29CA4EA4B95</w:t>
+            </w:r>
+          </w:p>
+        </w:tc>
+      </w:tr>
+      <w:tr>
+        <w:tc>
+          <w:tcPr>
+            <w:cnfStyle w:val="001000000000" w:firstRow="0" w:lastRow="0" w:firstColumn="1" w:lastColumn="0" w:oddVBand="0" w:evenVBand="0" w:oddHBand="0" w:evenHBand="0" w:firstRowFirstColumn="0" w:firstRowLastColumn="0" w:lastRowFirstColumn="0" w:lastRowLastColumn="0"/>
+            <w:tcW w:w="0" w:type="auto"/>
+          </w:tcPr>
+          <w:p>
+            <w:pPr>
+              <w:pStyle w:val="Code"/>
+            </w:pPr>
+            <w:r>
+              <w:t>inproc://</w:t>
+            </w:r>
+            <w:r>
+              <w:t>pid-loop-</w:t>
+            </w:r>
+            <w:r>
+              <w:t>*</w:t>
+            </w:r>
+          </w:p>
+        </w:tc>
+        <w:tc>
+          <w:tcPr>
+            <w:tcW w:w="0" w:type="auto"/>
+          </w:tcPr>
+          <w:p>
+            <w:pPr>
+              <w:pStyle w:val="Code"/>
+              <w:cnfStyle w:val="000000000000" w:firstRow="0" w:lastRow="0" w:firstColumn="0" w:lastColumn="0" w:oddVBand="0" w:evenVBand="0" w:oddHBand="0" w:evenHBand="0" w:firstRowFirstColumn="0" w:firstRowLastColumn="0" w:lastRowFirstColumn="0" w:lastRowLastColumn="0"/>
+            </w:pPr>
+            <w:r>
+              <w:t>inproc://</w:t>
+            </w:r>
+            <w:r>
+              <w:t>pid-loop-</w:t>
+            </w:r>
+            <w:r>
+              <w:t>FC6EC6CC88D25DB46AD8B440D76B54B8</w:t>
+            </w:r>
+          </w:p>
+        </w:tc>
+      </w:tr>
+      <w:tr>
+        <w:trPr>
+          <w:cnfStyle w:val="000000100000" w:firstRow="0" w:lastRow="0" w:firstColumn="0" w:lastColumn="0" w:oddVBand="0" w:evenVBand="0" w:oddHBand="1" w:evenHBand="0" w:firstRowFirstColumn="0" w:firstRowLastColumn="0" w:lastRowFirstColumn="0" w:lastRowLastColumn="0"/>
+        </w:trPr>
+        <w:tc>
+          <w:tcPr>
+            <w:cnfStyle w:val="001000000000" w:firstRow="0" w:lastRow="0" w:firstColumn="1" w:lastColumn="0" w:oddVBand="0" w:evenVBand="0" w:oddHBand="0" w:evenHBand="0" w:firstRowFirstColumn="0" w:firstRowLastColumn="0" w:lastRowFirstColumn="0" w:lastRowLastColumn="0"/>
+            <w:tcW w:w="0" w:type="auto"/>
+          </w:tcPr>
+          <w:p>
+            <w:pPr>
+              <w:pStyle w:val="Code"/>
+            </w:pPr>
+            <w:r>
+              <w:t>tcp://localhost:51213</w:t>
+            </w:r>
+          </w:p>
+        </w:tc>
+        <w:tc>
+          <w:tcPr>
+            <w:tcW w:w="0" w:type="auto"/>
+          </w:tcPr>
+          <w:p>
+            <w:pPr>
+              <w:pStyle w:val="Code"/>
+              <w:cnfStyle w:val="000000100000" w:firstRow="0" w:lastRow="0" w:firstColumn="0" w:lastColumn="0" w:oddVBand="0" w:evenVBand="0" w:oddHBand="1" w:evenHBand="0" w:firstRowFirstColumn="0" w:firstRowLastColumn="0" w:lastRowFirstColumn="0" w:lastRowLastColumn="0"/>
+            </w:pPr>
+            <w:r>
+              <w:t>tcp://localhost:51213</w:t>
+            </w:r>
+          </w:p>
+        </w:tc>
+      </w:tr>
+      <w:tr>
+        <w:tc>
+          <w:tcPr>
+            <w:cnfStyle w:val="001000000000" w:firstRow="0" w:lastRow="0" w:firstColumn="1" w:lastColumn="0" w:oddVBand="0" w:evenVBand="0" w:oddHBand="0" w:evenHBand="0" w:firstRowFirstColumn="0" w:firstRowLastColumn="0" w:lastRowFirstColumn="0" w:lastRowLastColumn="0"/>
+            <w:tcW w:w="0" w:type="auto"/>
+          </w:tcPr>
+          <w:p>
+            <w:pPr>
+              <w:pStyle w:val="Code"/>
+            </w:pPr>
+            <w:r>
+              <w:t>tcp://localhost/*</w:t>
+            </w:r>
+          </w:p>
+        </w:tc>
+        <w:tc>
+          <w:tcPr>
+            <w:tcW w:w="0" w:type="auto"/>
+          </w:tcPr>
+          <w:p>
+            <w:pPr>
+              <w:pStyle w:val="Code"/>
+              <w:cnfStyle w:val="000000000000" w:firstRow="0" w:lastRow="0" w:firstColumn="0" w:lastColumn="0" w:oddVBand="0" w:evenVBand="0" w:oddHBand="0" w:evenHBand="0" w:firstRowFirstColumn="0" w:firstRowLastColumn="0" w:lastRowFirstColumn="0" w:lastRowLastColumn="0"/>
+            </w:pPr>
+            <w:r>
+              <w:t>tcp://localhost</w:t>
+            </w:r>
+            <w:r>
+              <w:t>:56789</w:t>
+            </w:r>
+            <w:r>
+              <w:t>/A6B5A0C0D72D010812C706B847D4CE60</w:t>
+            </w:r>
+          </w:p>
+        </w:tc>
+      </w:tr>
+    </w:tbl>
+    <w:p/>
+    <w:p/>
     <w:sectPr>
       <w:headerReference w:type="default" r:id="rId10"/>
       <w:footerReference w:type="default" r:id="rId11"/>
@@ -738,7 +1095,7 @@
 </file>
 
 <file path=word/endnotes.xml><?xml version="1.0" encoding="utf-8"?>
-<w:endnotes xmlns:wpc="http://schemas.microsoft.com/office/word/2010/wordprocessingCanvas" xmlns:cx="http://schemas.microsoft.com/office/drawing/2014/chartex" xmlns:cx1="http://schemas.microsoft.com/office/drawing/2015/9/8/chartex" xmlns:cx2="http://schemas.microsoft.com/office/drawing/2015/10/21/chartex" xmlns:mc="http://schemas.openxmlformats.org/markup-compatibility/2006" xmlns:o="urn:schemas-microsoft-com:office:office" xmlns:r="http://schemas.openxmlformats.org/officeDocument/2006/relationships" xmlns:m="http://schemas.openxmlformats.org/officeDocument/2006/math" xmlns:v="urn:schemas-microsoft-com:vml" xmlns:wp14="http://schemas.microsoft.com/office/word/2010/wordprocessingDrawing" xmlns:wp="http://schemas.openxmlformats.org/drawingml/2006/wordprocessingDrawing" xmlns:w10="urn:schemas-microsoft-com:office:word" xmlns:w="http://schemas.openxmlformats.org/wordprocessingml/2006/main" xmlns:w14="http://schemas.microsoft.com/office/word/2010/wordml" xmlns:w15="http://schemas.microsoft.com/office/word/2012/wordml" xmlns:w16se="http://schemas.microsoft.com/office/word/2015/wordml/symex" xmlns:wpg="http://schemas.microsoft.com/office/word/2010/wordprocessingGroup" xmlns:wpi="http://schemas.microsoft.com/office/word/2010/wordprocessingInk" xmlns:wne="http://schemas.microsoft.com/office/word/2006/wordml" xmlns:wps="http://schemas.microsoft.com/office/word/2010/wordprocessingShape" mc:Ignorable="w14 w15 w16se wp14">
+<w:endnotes xmlns:wpc="http://schemas.microsoft.com/office/word/2010/wordprocessingCanvas" xmlns:cx="http://schemas.microsoft.com/office/drawing/2014/chartex" xmlns:cx1="http://schemas.microsoft.com/office/drawing/2015/9/8/chartex" xmlns:cx2="http://schemas.microsoft.com/office/drawing/2015/10/21/chartex" xmlns:cx3="http://schemas.microsoft.com/office/drawing/2016/5/9/chartex" xmlns:cx4="http://schemas.microsoft.com/office/drawing/2016/5/10/chartex" xmlns:cx5="http://schemas.microsoft.com/office/drawing/2016/5/11/chartex" xmlns:mc="http://schemas.openxmlformats.org/markup-compatibility/2006" xmlns:o="urn:schemas-microsoft-com:office:office" xmlns:r="http://schemas.openxmlformats.org/officeDocument/2006/relationships" xmlns:m="http://schemas.openxmlformats.org/officeDocument/2006/math" xmlns:v="urn:schemas-microsoft-com:vml" xmlns:wp14="http://schemas.microsoft.com/office/word/2010/wordprocessingDrawing" xmlns:wp="http://schemas.openxmlformats.org/drawingml/2006/wordprocessingDrawing" xmlns:w10="urn:schemas-microsoft-com:office:word" xmlns:w="http://schemas.openxmlformats.org/wordprocessingml/2006/main" xmlns:w14="http://schemas.microsoft.com/office/word/2010/wordml" xmlns:w15="http://schemas.microsoft.com/office/word/2012/wordml" xmlns:w16se="http://schemas.microsoft.com/office/word/2015/wordml/symex" xmlns:wpg="http://schemas.microsoft.com/office/word/2010/wordprocessingGroup" xmlns:wpi="http://schemas.microsoft.com/office/word/2010/wordprocessingInk" xmlns:wne="http://schemas.microsoft.com/office/word/2006/wordml" xmlns:wps="http://schemas.microsoft.com/office/word/2010/wordprocessingShape" mc:Ignorable="w14 w15 w16se wp14">
   <w:endnote w:type="separator" w:id="-1">
     <w:p>
       <w:pPr>
@@ -763,7 +1120,7 @@
 </file>
 
 <file path=word/footer1.xml><?xml version="1.0" encoding="utf-8"?>
-<w:ftr xmlns:wpc="http://schemas.microsoft.com/office/word/2010/wordprocessingCanvas" xmlns:cx="http://schemas.microsoft.com/office/drawing/2014/chartex" xmlns:cx1="http://schemas.microsoft.com/office/drawing/2015/9/8/chartex" xmlns:cx2="http://schemas.microsoft.com/office/drawing/2015/10/21/chartex" xmlns:mc="http://schemas.openxmlformats.org/markup-compatibility/2006" xmlns:o="urn:schemas-microsoft-com:office:office" xmlns:r="http://schemas.openxmlformats.org/officeDocument/2006/relationships" xmlns:m="http://schemas.openxmlformats.org/officeDocument/2006/math" xmlns:v="urn:schemas-microsoft-com:vml" xmlns:wp14="http://schemas.microsoft.com/office/word/2010/wordprocessingDrawing" xmlns:wp="http://schemas.openxmlformats.org/drawingml/2006/wordprocessingDrawing" xmlns:w10="urn:schemas-microsoft-com:office:word" xmlns:w="http://schemas.openxmlformats.org/wordprocessingml/2006/main" xmlns:w14="http://schemas.microsoft.com/office/word/2010/wordml" xmlns:w15="http://schemas.microsoft.com/office/word/2012/wordml" xmlns:w16se="http://schemas.microsoft.com/office/word/2015/wordml/symex" xmlns:wpg="http://schemas.microsoft.com/office/word/2010/wordprocessingGroup" xmlns:wpi="http://schemas.microsoft.com/office/word/2010/wordprocessingInk" xmlns:wne="http://schemas.microsoft.com/office/word/2006/wordml" xmlns:wps="http://schemas.microsoft.com/office/word/2010/wordprocessingShape" mc:Ignorable="w14 w15 w16se wp14">
+<w:ftr xmlns:wpc="http://schemas.microsoft.com/office/word/2010/wordprocessingCanvas" xmlns:cx="http://schemas.microsoft.com/office/drawing/2014/chartex" xmlns:cx1="http://schemas.microsoft.com/office/drawing/2015/9/8/chartex" xmlns:cx2="http://schemas.microsoft.com/office/drawing/2015/10/21/chartex" xmlns:cx3="http://schemas.microsoft.com/office/drawing/2016/5/9/chartex" xmlns:cx4="http://schemas.microsoft.com/office/drawing/2016/5/10/chartex" xmlns:cx5="http://schemas.microsoft.com/office/drawing/2016/5/11/chartex" xmlns:mc="http://schemas.openxmlformats.org/markup-compatibility/2006" xmlns:o="urn:schemas-microsoft-com:office:office" xmlns:r="http://schemas.openxmlformats.org/officeDocument/2006/relationships" xmlns:m="http://schemas.openxmlformats.org/officeDocument/2006/math" xmlns:v="urn:schemas-microsoft-com:vml" xmlns:wp14="http://schemas.microsoft.com/office/word/2010/wordprocessingDrawing" xmlns:wp="http://schemas.openxmlformats.org/drawingml/2006/wordprocessingDrawing" xmlns:w10="urn:schemas-microsoft-com:office:word" xmlns:w="http://schemas.openxmlformats.org/wordprocessingml/2006/main" xmlns:w14="http://schemas.microsoft.com/office/word/2010/wordml" xmlns:w15="http://schemas.microsoft.com/office/word/2012/wordml" xmlns:w16se="http://schemas.microsoft.com/office/word/2015/wordml/symex" xmlns:wpg="http://schemas.microsoft.com/office/word/2010/wordprocessingGroup" xmlns:wpi="http://schemas.microsoft.com/office/word/2010/wordprocessingInk" xmlns:wne="http://schemas.microsoft.com/office/word/2006/wordml" xmlns:wps="http://schemas.microsoft.com/office/word/2010/wordprocessingShape" mc:Ignorable="w14 w15 w16se wp14">
   <w:p>
     <w:pPr>
       <w:pStyle w:val="NoSpacing"/>
@@ -771,27 +1128,14 @@
         <w:tab w:val="right" w:pos="9360"/>
       </w:tabs>
     </w:pPr>
-    <w:r>
-      <w:fldChar w:fldCharType="begin"/>
-    </w:r>
-    <w:r>
-      <w:instrText xml:space="preserve"> FILENAME   \* MERGEFORMAT </w:instrText>
-    </w:r>
-    <w:r>
-      <w:fldChar w:fldCharType="separate"/>
-    </w:r>
-    <w:r>
-      <w:rPr>
-        <w:noProof/>
-      </w:rPr>
-      <w:t>Featherweight Getting Started.docx</w:t>
-    </w:r>
-    <w:r>
-      <w:rPr>
-        <w:noProof/>
-      </w:rPr>
-      <w:fldChar w:fldCharType="end"/>
-    </w:r>
+    <w:fldSimple w:instr=" FILENAME   \* MERGEFORMAT ">
+      <w:r>
+        <w:rPr>
+          <w:noProof/>
+        </w:rPr>
+        <w:t>Featherweight Getting Started.docx</w:t>
+      </w:r>
+    </w:fldSimple>
     <w:r>
       <w:tab/>
       <w:t>Revision A</w:t>
@@ -834,7 +1178,7 @@
         <w:noProof/>
         <w:snapToGrid w:val="0"/>
       </w:rPr>
-      <w:t>4</w:t>
+      <w:t>3</w:t>
     </w:r>
     <w:r>
       <w:rPr>
@@ -884,7 +1228,7 @@
 </file>
 
 <file path=word/footer2.xml><?xml version="1.0" encoding="utf-8"?>
-<w:ftr xmlns:wpc="http://schemas.microsoft.com/office/word/2010/wordprocessingCanvas" xmlns:cx="http://schemas.microsoft.com/office/drawing/2014/chartex" xmlns:cx1="http://schemas.microsoft.com/office/drawing/2015/9/8/chartex" xmlns:cx2="http://schemas.microsoft.com/office/drawing/2015/10/21/chartex" xmlns:mc="http://schemas.openxmlformats.org/markup-compatibility/2006" xmlns:o="urn:schemas-microsoft-com:office:office" xmlns:r="http://schemas.openxmlformats.org/officeDocument/2006/relationships" xmlns:m="http://schemas.openxmlformats.org/officeDocument/2006/math" xmlns:v="urn:schemas-microsoft-com:vml" xmlns:wp14="http://schemas.microsoft.com/office/word/2010/wordprocessingDrawing" xmlns:wp="http://schemas.openxmlformats.org/drawingml/2006/wordprocessingDrawing" xmlns:w10="urn:schemas-microsoft-com:office:word" xmlns:w="http://schemas.openxmlformats.org/wordprocessingml/2006/main" xmlns:w14="http://schemas.microsoft.com/office/word/2010/wordml" xmlns:w15="http://schemas.microsoft.com/office/word/2012/wordml" xmlns:w16se="http://schemas.microsoft.com/office/word/2015/wordml/symex" xmlns:wpg="http://schemas.microsoft.com/office/word/2010/wordprocessingGroup" xmlns:wpi="http://schemas.microsoft.com/office/word/2010/wordprocessingInk" xmlns:wne="http://schemas.microsoft.com/office/word/2006/wordml" xmlns:wps="http://schemas.microsoft.com/office/word/2010/wordprocessingShape" mc:Ignorable="w14 w15 w16se wp14">
+<w:ftr xmlns:wpc="http://schemas.microsoft.com/office/word/2010/wordprocessingCanvas" xmlns:cx="http://schemas.microsoft.com/office/drawing/2014/chartex" xmlns:cx1="http://schemas.microsoft.com/office/drawing/2015/9/8/chartex" xmlns:cx2="http://schemas.microsoft.com/office/drawing/2015/10/21/chartex" xmlns:cx3="http://schemas.microsoft.com/office/drawing/2016/5/9/chartex" xmlns:cx4="http://schemas.microsoft.com/office/drawing/2016/5/10/chartex" xmlns:cx5="http://schemas.microsoft.com/office/drawing/2016/5/11/chartex" xmlns:mc="http://schemas.openxmlformats.org/markup-compatibility/2006" xmlns:o="urn:schemas-microsoft-com:office:office" xmlns:r="http://schemas.openxmlformats.org/officeDocument/2006/relationships" xmlns:m="http://schemas.openxmlformats.org/officeDocument/2006/math" xmlns:v="urn:schemas-microsoft-com:vml" xmlns:wp14="http://schemas.microsoft.com/office/word/2010/wordprocessingDrawing" xmlns:wp="http://schemas.openxmlformats.org/drawingml/2006/wordprocessingDrawing" xmlns:w10="urn:schemas-microsoft-com:office:word" xmlns:w="http://schemas.openxmlformats.org/wordprocessingml/2006/main" xmlns:w14="http://schemas.microsoft.com/office/word/2010/wordml" xmlns:w15="http://schemas.microsoft.com/office/word/2012/wordml" xmlns:w16se="http://schemas.microsoft.com/office/word/2015/wordml/symex" xmlns:wpg="http://schemas.microsoft.com/office/word/2010/wordprocessingGroup" xmlns:wpi="http://schemas.microsoft.com/office/word/2010/wordprocessingInk" xmlns:wne="http://schemas.microsoft.com/office/word/2006/wordml" xmlns:wps="http://schemas.microsoft.com/office/word/2010/wordprocessingShape" mc:Ignorable="w14 w15 w16se wp14">
   <w:p>
     <w:pPr>
       <w:pStyle w:val="NoSpacing"/>
@@ -892,27 +1236,14 @@
         <w:tab w:val="right" w:pos="9360"/>
       </w:tabs>
     </w:pPr>
-    <w:r>
-      <w:fldChar w:fldCharType="begin"/>
-    </w:r>
-    <w:r>
-      <w:instrText xml:space="preserve"> FILENAME   \* MERGEFORMAT </w:instrText>
-    </w:r>
-    <w:r>
-      <w:fldChar w:fldCharType="separate"/>
-    </w:r>
-    <w:r>
-      <w:rPr>
-        <w:noProof/>
-      </w:rPr>
-      <w:t>Featherweight Getting Started.docx</w:t>
-    </w:r>
-    <w:r>
-      <w:rPr>
-        <w:noProof/>
-      </w:rPr>
-      <w:fldChar w:fldCharType="end"/>
-    </w:r>
+    <w:fldSimple w:instr=" FILENAME   \* MERGEFORMAT ">
+      <w:r>
+        <w:rPr>
+          <w:noProof/>
+        </w:rPr>
+        <w:t>Featherweight Getting Started.docx</w:t>
+      </w:r>
+    </w:fldSimple>
     <w:r>
       <w:tab/>
       <w:t>Revision A</w:t>
@@ -1005,7 +1336,7 @@
 </file>
 
 <file path=word/footnotes.xml><?xml version="1.0" encoding="utf-8"?>
-<w:footnotes xmlns:wpc="http://schemas.microsoft.com/office/word/2010/wordprocessingCanvas" xmlns:cx="http://schemas.microsoft.com/office/drawing/2014/chartex" xmlns:cx1="http://schemas.microsoft.com/office/drawing/2015/9/8/chartex" xmlns:cx2="http://schemas.microsoft.com/office/drawing/2015/10/21/chartex" xmlns:mc="http://schemas.openxmlformats.org/markup-compatibility/2006" xmlns:o="urn:schemas-microsoft-com:office:office" xmlns:r="http://schemas.openxmlformats.org/officeDocument/2006/relationships" xmlns:m="http://schemas.openxmlformats.org/officeDocument/2006/math" xmlns:v="urn:schemas-microsoft-com:vml" xmlns:wp14="http://schemas.microsoft.com/office/word/2010/wordprocessingDrawing" xmlns:wp="http://schemas.openxmlformats.org/drawingml/2006/wordprocessingDrawing" xmlns:w10="urn:schemas-microsoft-com:office:word" xmlns:w="http://schemas.openxmlformats.org/wordprocessingml/2006/main" xmlns:w14="http://schemas.microsoft.com/office/word/2010/wordml" xmlns:w15="http://schemas.microsoft.com/office/word/2012/wordml" xmlns:w16se="http://schemas.microsoft.com/office/word/2015/wordml/symex" xmlns:wpg="http://schemas.microsoft.com/office/word/2010/wordprocessingGroup" xmlns:wpi="http://schemas.microsoft.com/office/word/2010/wordprocessingInk" xmlns:wne="http://schemas.microsoft.com/office/word/2006/wordml" xmlns:wps="http://schemas.microsoft.com/office/word/2010/wordprocessingShape" mc:Ignorable="w14 w15 w16se wp14">
+<w:footnotes xmlns:wpc="http://schemas.microsoft.com/office/word/2010/wordprocessingCanvas" xmlns:cx="http://schemas.microsoft.com/office/drawing/2014/chartex" xmlns:cx1="http://schemas.microsoft.com/office/drawing/2015/9/8/chartex" xmlns:cx2="http://schemas.microsoft.com/office/drawing/2015/10/21/chartex" xmlns:cx3="http://schemas.microsoft.com/office/drawing/2016/5/9/chartex" xmlns:cx4="http://schemas.microsoft.com/office/drawing/2016/5/10/chartex" xmlns:cx5="http://schemas.microsoft.com/office/drawing/2016/5/11/chartex" xmlns:mc="http://schemas.openxmlformats.org/markup-compatibility/2006" xmlns:o="urn:schemas-microsoft-com:office:office" xmlns:r="http://schemas.openxmlformats.org/officeDocument/2006/relationships" xmlns:m="http://schemas.openxmlformats.org/officeDocument/2006/math" xmlns:v="urn:schemas-microsoft-com:vml" xmlns:wp14="http://schemas.microsoft.com/office/word/2010/wordprocessingDrawing" xmlns:wp="http://schemas.openxmlformats.org/drawingml/2006/wordprocessingDrawing" xmlns:w10="urn:schemas-microsoft-com:office:word" xmlns:w="http://schemas.openxmlformats.org/wordprocessingml/2006/main" xmlns:w14="http://schemas.microsoft.com/office/word/2010/wordml" xmlns:w15="http://schemas.microsoft.com/office/word/2012/wordml" xmlns:w16se="http://schemas.microsoft.com/office/word/2015/wordml/symex" xmlns:wpg="http://schemas.microsoft.com/office/word/2010/wordprocessingGroup" xmlns:wpi="http://schemas.microsoft.com/office/word/2010/wordprocessingInk" xmlns:wne="http://schemas.microsoft.com/office/word/2006/wordml" xmlns:wps="http://schemas.microsoft.com/office/word/2010/wordprocessingShape" mc:Ignorable="w14 w15 w16se wp14">
   <w:footnote w:type="separator" w:id="-1">
     <w:p>
       <w:pPr>
@@ -1030,7 +1361,7 @@
 </file>
 
 <file path=word/header1.xml><?xml version="1.0" encoding="utf-8"?>
-<w:hdr xmlns:wpc="http://schemas.microsoft.com/office/word/2010/wordprocessingCanvas" xmlns:cx="http://schemas.microsoft.com/office/drawing/2014/chartex" xmlns:cx1="http://schemas.microsoft.com/office/drawing/2015/9/8/chartex" xmlns:cx2="http://schemas.microsoft.com/office/drawing/2015/10/21/chartex" xmlns:mc="http://schemas.openxmlformats.org/markup-compatibility/2006" xmlns:o="urn:schemas-microsoft-com:office:office" xmlns:r="http://schemas.openxmlformats.org/officeDocument/2006/relationships" xmlns:m="http://schemas.openxmlformats.org/officeDocument/2006/math" xmlns:v="urn:schemas-microsoft-com:vml" xmlns:wp14="http://schemas.microsoft.com/office/word/2010/wordprocessingDrawing" xmlns:wp="http://schemas.openxmlformats.org/drawingml/2006/wordprocessingDrawing" xmlns:w10="urn:schemas-microsoft-com:office:word" xmlns:w="http://schemas.openxmlformats.org/wordprocessingml/2006/main" xmlns:w14="http://schemas.microsoft.com/office/word/2010/wordml" xmlns:w15="http://schemas.microsoft.com/office/word/2012/wordml" xmlns:w16se="http://schemas.microsoft.com/office/word/2015/wordml/symex" xmlns:wpg="http://schemas.microsoft.com/office/word/2010/wordprocessingGroup" xmlns:wpi="http://schemas.microsoft.com/office/word/2010/wordprocessingInk" xmlns:wne="http://schemas.microsoft.com/office/word/2006/wordml" xmlns:wps="http://schemas.microsoft.com/office/word/2010/wordprocessingShape" mc:Ignorable="w14 w15 w16se wp14">
+<w:hdr xmlns:wpc="http://schemas.microsoft.com/office/word/2010/wordprocessingCanvas" xmlns:cx="http://schemas.microsoft.com/office/drawing/2014/chartex" xmlns:cx1="http://schemas.microsoft.com/office/drawing/2015/9/8/chartex" xmlns:cx2="http://schemas.microsoft.com/office/drawing/2015/10/21/chartex" xmlns:cx3="http://schemas.microsoft.com/office/drawing/2016/5/9/chartex" xmlns:cx4="http://schemas.microsoft.com/office/drawing/2016/5/10/chartex" xmlns:cx5="http://schemas.microsoft.com/office/drawing/2016/5/11/chartex" xmlns:mc="http://schemas.openxmlformats.org/markup-compatibility/2006" xmlns:o="urn:schemas-microsoft-com:office:office" xmlns:r="http://schemas.openxmlformats.org/officeDocument/2006/relationships" xmlns:m="http://schemas.openxmlformats.org/officeDocument/2006/math" xmlns:v="urn:schemas-microsoft-com:vml" xmlns:wp14="http://schemas.microsoft.com/office/word/2010/wordprocessingDrawing" xmlns:wp="http://schemas.openxmlformats.org/drawingml/2006/wordprocessingDrawing" xmlns:w10="urn:schemas-microsoft-com:office:word" xmlns:w="http://schemas.openxmlformats.org/wordprocessingml/2006/main" xmlns:w14="http://schemas.microsoft.com/office/word/2010/wordml" xmlns:w15="http://schemas.microsoft.com/office/word/2012/wordml" xmlns:w16se="http://schemas.microsoft.com/office/word/2015/wordml/symex" xmlns:wpg="http://schemas.microsoft.com/office/word/2010/wordprocessingGroup" xmlns:wpi="http://schemas.microsoft.com/office/word/2010/wordprocessingInk" xmlns:wne="http://schemas.microsoft.com/office/word/2006/wordml" xmlns:wps="http://schemas.microsoft.com/office/word/2010/wordprocessingShape" mc:Ignorable="w14 w15 w16se wp14">
   <w:p>
     <w:pPr>
       <w:pStyle w:val="Header"/>
@@ -1097,7 +1428,7 @@
 </file>
 
 <file path=word/header2.xml><?xml version="1.0" encoding="utf-8"?>
-<w:hdr xmlns:wpc="http://schemas.microsoft.com/office/word/2010/wordprocessingCanvas" xmlns:cx="http://schemas.microsoft.com/office/drawing/2014/chartex" xmlns:cx1="http://schemas.microsoft.com/office/drawing/2015/9/8/chartex" xmlns:cx2="http://schemas.microsoft.com/office/drawing/2015/10/21/chartex" xmlns:mc="http://schemas.openxmlformats.org/markup-compatibility/2006" xmlns:o="urn:schemas-microsoft-com:office:office" xmlns:r="http://schemas.openxmlformats.org/officeDocument/2006/relationships" xmlns:m="http://schemas.openxmlformats.org/officeDocument/2006/math" xmlns:v="urn:schemas-microsoft-com:vml" xmlns:wp14="http://schemas.microsoft.com/office/word/2010/wordprocessingDrawing" xmlns:wp="http://schemas.openxmlformats.org/drawingml/2006/wordprocessingDrawing" xmlns:w10="urn:schemas-microsoft-com:office:word" xmlns:w="http://schemas.openxmlformats.org/wordprocessingml/2006/main" xmlns:w14="http://schemas.microsoft.com/office/word/2010/wordml" xmlns:w15="http://schemas.microsoft.com/office/word/2012/wordml" xmlns:w16se="http://schemas.microsoft.com/office/word/2015/wordml/symex" xmlns:wpg="http://schemas.microsoft.com/office/word/2010/wordprocessingGroup" xmlns:wpi="http://schemas.microsoft.com/office/word/2010/wordprocessingInk" xmlns:wne="http://schemas.microsoft.com/office/word/2006/wordml" xmlns:wps="http://schemas.microsoft.com/office/word/2010/wordprocessingShape" mc:Ignorable="w14 w15 w16se wp14">
+<w:hdr xmlns:wpc="http://schemas.microsoft.com/office/word/2010/wordprocessingCanvas" xmlns:cx="http://schemas.microsoft.com/office/drawing/2014/chartex" xmlns:cx1="http://schemas.microsoft.com/office/drawing/2015/9/8/chartex" xmlns:cx2="http://schemas.microsoft.com/office/drawing/2015/10/21/chartex" xmlns:cx3="http://schemas.microsoft.com/office/drawing/2016/5/9/chartex" xmlns:cx4="http://schemas.microsoft.com/office/drawing/2016/5/10/chartex" xmlns:cx5="http://schemas.microsoft.com/office/drawing/2016/5/11/chartex" xmlns:mc="http://schemas.openxmlformats.org/markup-compatibility/2006" xmlns:o="urn:schemas-microsoft-com:office:office" xmlns:r="http://schemas.openxmlformats.org/officeDocument/2006/relationships" xmlns:m="http://schemas.openxmlformats.org/officeDocument/2006/math" xmlns:v="urn:schemas-microsoft-com:vml" xmlns:wp14="http://schemas.microsoft.com/office/word/2010/wordprocessingDrawing" xmlns:wp="http://schemas.openxmlformats.org/drawingml/2006/wordprocessingDrawing" xmlns:w10="urn:schemas-microsoft-com:office:word" xmlns:w="http://schemas.openxmlformats.org/wordprocessingml/2006/main" xmlns:w14="http://schemas.microsoft.com/office/word/2010/wordml" xmlns:w15="http://schemas.microsoft.com/office/word/2012/wordml" xmlns:w16se="http://schemas.microsoft.com/office/word/2015/wordml/symex" xmlns:wpg="http://schemas.microsoft.com/office/word/2010/wordprocessingGroup" xmlns:wpi="http://schemas.microsoft.com/office/word/2010/wordprocessingInk" xmlns:wne="http://schemas.microsoft.com/office/word/2006/wordml" xmlns:wps="http://schemas.microsoft.com/office/word/2010/wordprocessingShape" mc:Ignorable="w14 w15 w16se wp14">
   <w:p>
     <w:pPr>
       <w:pStyle w:val="Header"/>
@@ -1182,7 +1513,7 @@
 </file>
 
 <file path=word/numbering.xml><?xml version="1.0" encoding="utf-8"?>
-<w:numbering xmlns:wpc="http://schemas.microsoft.com/office/word/2010/wordprocessingCanvas" xmlns:cx="http://schemas.microsoft.com/office/drawing/2014/chartex" xmlns:cx1="http://schemas.microsoft.com/office/drawing/2015/9/8/chartex" xmlns:cx2="http://schemas.microsoft.com/office/drawing/2015/10/21/chartex" xmlns:mc="http://schemas.openxmlformats.org/markup-compatibility/2006" xmlns:o="urn:schemas-microsoft-com:office:office" xmlns:r="http://schemas.openxmlformats.org/officeDocument/2006/relationships" xmlns:m="http://schemas.openxmlformats.org/officeDocument/2006/math" xmlns:v="urn:schemas-microsoft-com:vml" xmlns:wp14="http://schemas.microsoft.com/office/word/2010/wordprocessingDrawing" xmlns:wp="http://schemas.openxmlformats.org/drawingml/2006/wordprocessingDrawing" xmlns:w10="urn:schemas-microsoft-com:office:word" xmlns:w="http://schemas.openxmlformats.org/wordprocessingml/2006/main" xmlns:w14="http://schemas.microsoft.com/office/word/2010/wordml" xmlns:w15="http://schemas.microsoft.com/office/word/2012/wordml" xmlns:w16se="http://schemas.microsoft.com/office/word/2015/wordml/symex" xmlns:wpg="http://schemas.microsoft.com/office/word/2010/wordprocessingGroup" xmlns:wpi="http://schemas.microsoft.com/office/word/2010/wordprocessingInk" xmlns:wne="http://schemas.microsoft.com/office/word/2006/wordml" xmlns:wps="http://schemas.microsoft.com/office/word/2010/wordprocessingShape" mc:Ignorable="w14 w15 w16se wp14">
+<w:numbering xmlns:wpc="http://schemas.microsoft.com/office/word/2010/wordprocessingCanvas" xmlns:cx="http://schemas.microsoft.com/office/drawing/2014/chartex" xmlns:cx1="http://schemas.microsoft.com/office/drawing/2015/9/8/chartex" xmlns:cx2="http://schemas.microsoft.com/office/drawing/2015/10/21/chartex" xmlns:cx3="http://schemas.microsoft.com/office/drawing/2016/5/9/chartex" xmlns:cx4="http://schemas.microsoft.com/office/drawing/2016/5/10/chartex" xmlns:cx5="http://schemas.microsoft.com/office/drawing/2016/5/11/chartex" xmlns:mc="http://schemas.openxmlformats.org/markup-compatibility/2006" xmlns:o="urn:schemas-microsoft-com:office:office" xmlns:r="http://schemas.openxmlformats.org/officeDocument/2006/relationships" xmlns:m="http://schemas.openxmlformats.org/officeDocument/2006/math" xmlns:v="urn:schemas-microsoft-com:vml" xmlns:wp14="http://schemas.microsoft.com/office/word/2010/wordprocessingDrawing" xmlns:wp="http://schemas.openxmlformats.org/drawingml/2006/wordprocessingDrawing" xmlns:w10="urn:schemas-microsoft-com:office:word" xmlns:w="http://schemas.openxmlformats.org/wordprocessingml/2006/main" xmlns:w14="http://schemas.microsoft.com/office/word/2010/wordml" xmlns:w15="http://schemas.microsoft.com/office/word/2012/wordml" xmlns:w16se="http://schemas.microsoft.com/office/word/2015/wordml/symex" xmlns:wpg="http://schemas.microsoft.com/office/word/2010/wordprocessingGroup" xmlns:wpi="http://schemas.microsoft.com/office/word/2010/wordprocessingInk" xmlns:wne="http://schemas.microsoft.com/office/word/2006/wordml" xmlns:wps="http://schemas.microsoft.com/office/word/2010/wordprocessingShape" mc:Ignorable="w14 w15 w16se wp14">
   <w:abstractNum w:abstractNumId="0" w15:restartNumberingAfterBreak="0">
     <w:nsid w:val="1B7E6158"/>
     <w:multiLevelType w:val="hybridMultilevel"/>
@@ -1827,7 +2158,7 @@
       </w:pPr>
     </w:pPrDefault>
   </w:docDefaults>
-  <w:latentStyles w:defLockedState="0" w:defUIPriority="99" w:defSemiHidden="0" w:defUnhideWhenUsed="0" w:defQFormat="0" w:count="373">
+  <w:latentStyles w:defLockedState="0" w:defUIPriority="99" w:defSemiHidden="0" w:defUnhideWhenUsed="0" w:defQFormat="0" w:count="374">
     <w:lsdException w:name="Normal" w:uiPriority="0" w:qFormat="1"/>
     <w:lsdException w:name="heading 1" w:uiPriority="9" w:qFormat="1"/>
     <w:lsdException w:name="heading 2" w:semiHidden="1" w:uiPriority="9" w:unhideWhenUsed="1" w:qFormat="1"/>
@@ -1933,7 +2264,6 @@
     <w:lsdException w:name="HTML Sample" w:semiHidden="1" w:unhideWhenUsed="1"/>
     <w:lsdException w:name="HTML Typewriter" w:semiHidden="1" w:unhideWhenUsed="1"/>
     <w:lsdException w:name="HTML Variable" w:semiHidden="1" w:unhideWhenUsed="1"/>
-    <w:lsdException w:name="Normal Table" w:semiHidden="1" w:unhideWhenUsed="1"/>
     <w:lsdException w:name="annotation subject" w:semiHidden="1" w:unhideWhenUsed="1"/>
     <w:lsdException w:name="No List" w:semiHidden="1" w:unhideWhenUsed="1"/>
     <w:lsdException w:name="Outline List 1" w:semiHidden="1" w:unhideWhenUsed="1"/>
@@ -1980,10 +2310,8 @@
     <w:lsdException w:name="Table Subtle 2" w:semiHidden="1" w:unhideWhenUsed="1"/>
     <w:lsdException w:name="Table Web 1" w:semiHidden="1" w:unhideWhenUsed="1"/>
     <w:lsdException w:name="Table Web 2" w:semiHidden="1" w:unhideWhenUsed="1"/>
-    <w:lsdException w:name="Table Web 3" w:semiHidden="1" w:unhideWhenUsed="1"/>
     <w:lsdException w:name="Balloon Text" w:semiHidden="1" w:unhideWhenUsed="1"/>
-    <w:lsdException w:name="Table Grid" w:semiHidden="1" w:uiPriority="59" w:unhideWhenUsed="1"/>
-    <w:lsdException w:name="Table Theme" w:semiHidden="1" w:unhideWhenUsed="1"/>
+    <w:lsdException w:name="Table Grid" w:uiPriority="59"/>
     <w:lsdException w:name="Placeholder Text" w:semiHidden="1"/>
     <w:lsdException w:name="No Spacing" w:uiPriority="1" w:qFormat="1"/>
     <w:lsdException w:name="Light Shading" w:uiPriority="60"/>
@@ -2201,6 +2529,7 @@
     <w:lsdException w:name="List Table 7 Colorful Accent 6" w:uiPriority="52"/>
     <w:lsdException w:name="Mention" w:semiHidden="1" w:unhideWhenUsed="1"/>
     <w:lsdException w:name="Smart Hyperlink" w:semiHidden="1" w:unhideWhenUsed="1"/>
+    <w:lsdException w:name="Hashtag" w:semiHidden="1" w:unhideWhenUsed="1"/>
   </w:latentStyles>
   <w:style w:type="paragraph" w:default="1" w:styleId="Normal">
     <w:name w:val="Normal"/>
@@ -2266,7 +2595,6 @@
     <w:next w:val="Normal"/>
     <w:link w:val="Heading3Char"/>
     <w:uiPriority w:val="9"/>
-    <w:semiHidden/>
     <w:unhideWhenUsed/>
     <w:qFormat/>
     <w:rsid w:val="003F5746"/>
@@ -2552,7 +2880,6 @@
     <w:basedOn w:val="DefaultParagraphFont"/>
     <w:link w:val="Heading3"/>
     <w:uiPriority w:val="9"/>
-    <w:semiHidden/>
     <w:rsid w:val="003F5746"/>
     <w:rPr>
       <w:rFonts w:asciiTheme="majorHAnsi" w:eastAsiaTheme="majorEastAsia" w:hAnsiTheme="majorHAnsi" w:cstheme="majorBidi"/>
@@ -2932,6 +3259,109 @@
     <w:rPr>
       <w:b/>
       <w:bCs/>
+    </w:rPr>
+  </w:style>
+  <w:style w:type="paragraph" w:customStyle="1" w:styleId="Code">
+    <w:name w:val="Code"/>
+    <w:basedOn w:val="Normal"/>
+    <w:next w:val="Normal"/>
+    <w:link w:val="CodeChar"/>
+    <w:qFormat/>
+    <w:rsid w:val="00F374D1"/>
+    <w:pPr>
+      <w:pBdr>
+        <w:left w:val="single" w:sz="4" w:space="4" w:color="F2DBDB" w:themeColor="accent2" w:themeTint="33"/>
+        <w:right w:val="single" w:sz="4" w:space="4" w:color="F2DBDB" w:themeColor="accent2" w:themeTint="33"/>
+      </w:pBdr>
+      <w:shd w:val="clear" w:color="auto" w:fill="F2DBDB" w:themeFill="accent2" w:themeFillTint="33"/>
+      <w:contextualSpacing/>
+    </w:pPr>
+    <w:rPr>
+      <w:rFonts w:ascii="Consolas" w:hAnsi="Consolas"/>
+    </w:rPr>
+  </w:style>
+  <w:style w:type="table" w:styleId="ListTable4-Accent1">
+    <w:name w:val="List Table 4 Accent 1"/>
+    <w:basedOn w:val="TableNormal"/>
+    <w:uiPriority w:val="49"/>
+    <w:rsid w:val="005A44F6"/>
+    <w:pPr>
+      <w:spacing w:after="0" w:line="240" w:lineRule="auto"/>
+    </w:pPr>
+    <w:tblPr>
+      <w:tblStyleRowBandSize w:val="1"/>
+      <w:tblStyleColBandSize w:val="1"/>
+      <w:tblBorders>
+        <w:top w:val="single" w:sz="4" w:space="0" w:color="95B3D7" w:themeColor="accent1" w:themeTint="99"/>
+        <w:left w:val="single" w:sz="4" w:space="0" w:color="95B3D7" w:themeColor="accent1" w:themeTint="99"/>
+        <w:bottom w:val="single" w:sz="4" w:space="0" w:color="95B3D7" w:themeColor="accent1" w:themeTint="99"/>
+        <w:right w:val="single" w:sz="4" w:space="0" w:color="95B3D7" w:themeColor="accent1" w:themeTint="99"/>
+        <w:insideH w:val="single" w:sz="4" w:space="0" w:color="95B3D7" w:themeColor="accent1" w:themeTint="99"/>
+      </w:tblBorders>
+    </w:tblPr>
+    <w:tblStylePr w:type="firstRow">
+      <w:rPr>
+        <w:b/>
+        <w:bCs/>
+        <w:color w:val="FFFFFF" w:themeColor="background1"/>
+      </w:rPr>
+      <w:tblPr/>
+      <w:tcPr>
+        <w:tcBorders>
+          <w:top w:val="single" w:sz="4" w:space="0" w:color="4F81BD" w:themeColor="accent1"/>
+          <w:left w:val="single" w:sz="4" w:space="0" w:color="4F81BD" w:themeColor="accent1"/>
+          <w:bottom w:val="single" w:sz="4" w:space="0" w:color="4F81BD" w:themeColor="accent1"/>
+          <w:right w:val="single" w:sz="4" w:space="0" w:color="4F81BD" w:themeColor="accent1"/>
+          <w:insideH w:val="nil"/>
+        </w:tcBorders>
+        <w:shd w:val="clear" w:color="auto" w:fill="4F81BD" w:themeFill="accent1"/>
+      </w:tcPr>
+    </w:tblStylePr>
+    <w:tblStylePr w:type="lastRow">
+      <w:rPr>
+        <w:b/>
+        <w:bCs/>
+      </w:rPr>
+      <w:tblPr/>
+      <w:tcPr>
+        <w:tcBorders>
+          <w:top w:val="double" w:sz="4" w:space="0" w:color="95B3D7" w:themeColor="accent1" w:themeTint="99"/>
+        </w:tcBorders>
+      </w:tcPr>
+    </w:tblStylePr>
+    <w:tblStylePr w:type="firstCol">
+      <w:rPr>
+        <w:b/>
+        <w:bCs/>
+      </w:rPr>
+    </w:tblStylePr>
+    <w:tblStylePr w:type="lastCol">
+      <w:rPr>
+        <w:b/>
+        <w:bCs/>
+      </w:rPr>
+    </w:tblStylePr>
+    <w:tblStylePr w:type="band1Vert">
+      <w:tblPr/>
+      <w:tcPr>
+        <w:shd w:val="clear" w:color="auto" w:fill="DBE5F1" w:themeFill="accent1" w:themeFillTint="33"/>
+      </w:tcPr>
+    </w:tblStylePr>
+    <w:tblStylePr w:type="band1Horz">
+      <w:tblPr/>
+      <w:tcPr>
+        <w:shd w:val="clear" w:color="auto" w:fill="DBE5F1" w:themeFill="accent1" w:themeFillTint="33"/>
+      </w:tcPr>
+    </w:tblStylePr>
+  </w:style>
+  <w:style w:type="character" w:customStyle="1" w:styleId="CodeChar">
+    <w:name w:val="Code Char"/>
+    <w:basedOn w:val="DefaultParagraphFont"/>
+    <w:link w:val="Code"/>
+    <w:rsid w:val="00F374D1"/>
+    <w:rPr>
+      <w:rFonts w:ascii="Consolas" w:hAnsi="Consolas"/>
+      <w:shd w:val="clear" w:color="auto" w:fill="F2DBDB" w:themeFill="accent2" w:themeFillTint="33"/>
     </w:rPr>
   </w:style>
 </w:styles>

</xml_diff>

<commit_message>
more work on Featherweight Getting Started.docx
git-svn-id: https://sc.viewpointusa.com/svn/featherweight/branches/develop@602 d78bff25-d088-0042-911a-97d0b5d93834
</commit_message>
<xml_diff>
--- a/docs/Featherweight Getting Started.docx
+++ b/docs/Featherweight Getting Started.docx
@@ -205,14 +205,1577 @@
         <w:br w:type="page"/>
       </w:r>
     </w:p>
+    <w:sdt>
+      <w:sdtPr>
+        <w:id w:val="768731956"/>
+        <w:docPartObj>
+          <w:docPartGallery w:val="Table of Contents"/>
+          <w:docPartUnique/>
+        </w:docPartObj>
+      </w:sdtPr>
+      <w:sdtEndPr>
+        <w:rPr>
+          <w:rFonts w:asciiTheme="minorHAnsi" w:eastAsiaTheme="minorHAnsi" w:hAnsiTheme="minorHAnsi" w:cstheme="minorBidi"/>
+          <w:b/>
+          <w:bCs/>
+          <w:noProof/>
+          <w:color w:val="auto"/>
+          <w:sz w:val="22"/>
+          <w:szCs w:val="22"/>
+        </w:rPr>
+      </w:sdtEndPr>
+      <w:sdtContent>
+        <w:p>
+          <w:pPr>
+            <w:pStyle w:val="TOCHeading"/>
+          </w:pPr>
+          <w:r>
+            <w:t>Contents</w:t>
+          </w:r>
+        </w:p>
+        <w:p>
+          <w:pPr>
+            <w:pStyle w:val="TOC1"/>
+            <w:tabs>
+              <w:tab w:val="left" w:pos="440"/>
+              <w:tab w:val="right" w:leader="dot" w:pos="10070"/>
+            </w:tabs>
+            <w:rPr>
+              <w:rFonts w:eastAsiaTheme="minorEastAsia"/>
+              <w:noProof/>
+            </w:rPr>
+          </w:pPr>
+          <w:r>
+            <w:fldChar w:fldCharType="begin"/>
+          </w:r>
+          <w:r>
+            <w:instrText xml:space="preserve"> TOC \o "1-2" \h \z \u </w:instrText>
+          </w:r>
+          <w:r>
+            <w:fldChar w:fldCharType="separate"/>
+          </w:r>
+          <w:hyperlink w:anchor="_Toc467223915" w:history="1">
+            <w:r>
+              <w:rPr>
+                <w:rStyle w:val="Hyperlink"/>
+                <w:noProof/>
+              </w:rPr>
+              <w:t>1</w:t>
+            </w:r>
+            <w:r>
+              <w:rPr>
+                <w:rFonts w:eastAsiaTheme="minorEastAsia"/>
+                <w:noProof/>
+              </w:rPr>
+              <w:tab/>
+            </w:r>
+            <w:r>
+              <w:rPr>
+                <w:rStyle w:val="Hyperlink"/>
+                <w:noProof/>
+              </w:rPr>
+              <w:t>Specs</w:t>
+            </w:r>
+            <w:r>
+              <w:rPr>
+                <w:noProof/>
+                <w:webHidden/>
+              </w:rPr>
+              <w:tab/>
+            </w:r>
+            <w:r>
+              <w:rPr>
+                <w:noProof/>
+                <w:webHidden/>
+              </w:rPr>
+              <w:fldChar w:fldCharType="begin"/>
+            </w:r>
+            <w:r>
+              <w:rPr>
+                <w:noProof/>
+                <w:webHidden/>
+              </w:rPr>
+              <w:instrText xml:space="preserve"> PAGEREF _Toc467223915 \h </w:instrText>
+            </w:r>
+            <w:r>
+              <w:rPr>
+                <w:noProof/>
+                <w:webHidden/>
+              </w:rPr>
+            </w:r>
+            <w:r>
+              <w:rPr>
+                <w:noProof/>
+                <w:webHidden/>
+              </w:rPr>
+              <w:fldChar w:fldCharType="separate"/>
+            </w:r>
+            <w:r>
+              <w:rPr>
+                <w:noProof/>
+                <w:webHidden/>
+              </w:rPr>
+              <w:t>3</w:t>
+            </w:r>
+            <w:r>
+              <w:rPr>
+                <w:noProof/>
+                <w:webHidden/>
+              </w:rPr>
+              <w:fldChar w:fldCharType="end"/>
+            </w:r>
+          </w:hyperlink>
+        </w:p>
+        <w:p>
+          <w:pPr>
+            <w:pStyle w:val="TOC1"/>
+            <w:tabs>
+              <w:tab w:val="left" w:pos="440"/>
+              <w:tab w:val="right" w:leader="dot" w:pos="10070"/>
+            </w:tabs>
+            <w:rPr>
+              <w:rFonts w:eastAsiaTheme="minorEastAsia"/>
+              <w:noProof/>
+            </w:rPr>
+          </w:pPr>
+          <w:hyperlink w:anchor="_Toc467223916" w:history="1">
+            <w:r>
+              <w:rPr>
+                <w:rStyle w:val="Hyperlink"/>
+                <w:noProof/>
+              </w:rPr>
+              <w:t>2</w:t>
+            </w:r>
+            <w:r>
+              <w:rPr>
+                <w:rFonts w:eastAsiaTheme="minorEastAsia"/>
+                <w:noProof/>
+              </w:rPr>
+              <w:tab/>
+            </w:r>
+            <w:r>
+              <w:rPr>
+                <w:rStyle w:val="Hyperlink"/>
+                <w:noProof/>
+              </w:rPr>
+              <w:t>Add to a project</w:t>
+            </w:r>
+            <w:r>
+              <w:rPr>
+                <w:noProof/>
+                <w:webHidden/>
+              </w:rPr>
+              <w:tab/>
+            </w:r>
+            <w:r>
+              <w:rPr>
+                <w:noProof/>
+                <w:webHidden/>
+              </w:rPr>
+              <w:fldChar w:fldCharType="begin"/>
+            </w:r>
+            <w:r>
+              <w:rPr>
+                <w:noProof/>
+                <w:webHidden/>
+              </w:rPr>
+              <w:instrText xml:space="preserve"> PAGEREF _Toc467223916 \h </w:instrText>
+            </w:r>
+            <w:r>
+              <w:rPr>
+                <w:noProof/>
+                <w:webHidden/>
+              </w:rPr>
+            </w:r>
+            <w:r>
+              <w:rPr>
+                <w:noProof/>
+                <w:webHidden/>
+              </w:rPr>
+              <w:fldChar w:fldCharType="separate"/>
+            </w:r>
+            <w:r>
+              <w:rPr>
+                <w:noProof/>
+                <w:webHidden/>
+              </w:rPr>
+              <w:t>3</w:t>
+            </w:r>
+            <w:r>
+              <w:rPr>
+                <w:noProof/>
+                <w:webHidden/>
+              </w:rPr>
+              <w:fldChar w:fldCharType="end"/>
+            </w:r>
+          </w:hyperlink>
+        </w:p>
+        <w:p>
+          <w:pPr>
+            <w:pStyle w:val="TOC1"/>
+            <w:tabs>
+              <w:tab w:val="left" w:pos="440"/>
+              <w:tab w:val="right" w:leader="dot" w:pos="10070"/>
+            </w:tabs>
+            <w:rPr>
+              <w:rFonts w:eastAsiaTheme="minorEastAsia"/>
+              <w:noProof/>
+            </w:rPr>
+          </w:pPr>
+          <w:hyperlink w:anchor="_Toc467223917" w:history="1">
+            <w:r>
+              <w:rPr>
+                <w:rStyle w:val="Hyperlink"/>
+                <w:noProof/>
+              </w:rPr>
+              <w:t>3</w:t>
+            </w:r>
+            <w:r>
+              <w:rPr>
+                <w:rFonts w:eastAsiaTheme="minorEastAsia"/>
+                <w:noProof/>
+              </w:rPr>
+              <w:tab/>
+            </w:r>
+            <w:r>
+              <w:rPr>
+                <w:rStyle w:val="Hyperlink"/>
+                <w:noProof/>
+              </w:rPr>
+              <w:t>Where to start</w:t>
+            </w:r>
+            <w:r>
+              <w:rPr>
+                <w:noProof/>
+                <w:webHidden/>
+              </w:rPr>
+              <w:tab/>
+            </w:r>
+            <w:r>
+              <w:rPr>
+                <w:noProof/>
+                <w:webHidden/>
+              </w:rPr>
+              <w:fldChar w:fldCharType="begin"/>
+            </w:r>
+            <w:r>
+              <w:rPr>
+                <w:noProof/>
+                <w:webHidden/>
+              </w:rPr>
+              <w:instrText xml:space="preserve"> PAGEREF _Toc467223917 \h </w:instrText>
+            </w:r>
+            <w:r>
+              <w:rPr>
+                <w:noProof/>
+                <w:webHidden/>
+              </w:rPr>
+            </w:r>
+            <w:r>
+              <w:rPr>
+                <w:noProof/>
+                <w:webHidden/>
+              </w:rPr>
+              <w:fldChar w:fldCharType="separate"/>
+            </w:r>
+            <w:r>
+              <w:rPr>
+                <w:noProof/>
+                <w:webHidden/>
+              </w:rPr>
+              <w:t>3</w:t>
+            </w:r>
+            <w:r>
+              <w:rPr>
+                <w:noProof/>
+                <w:webHidden/>
+              </w:rPr>
+              <w:fldChar w:fldCharType="end"/>
+            </w:r>
+          </w:hyperlink>
+        </w:p>
+        <w:p>
+          <w:pPr>
+            <w:pStyle w:val="TOC2"/>
+            <w:tabs>
+              <w:tab w:val="left" w:pos="880"/>
+              <w:tab w:val="right" w:leader="dot" w:pos="10070"/>
+            </w:tabs>
+            <w:rPr>
+              <w:rFonts w:eastAsiaTheme="minorEastAsia"/>
+              <w:noProof/>
+            </w:rPr>
+          </w:pPr>
+          <w:hyperlink w:anchor="_Toc467223918" w:history="1">
+            <w:r>
+              <w:rPr>
+                <w:rStyle w:val="Hyperlink"/>
+                <w:noProof/>
+              </w:rPr>
+              <w:t>3.1</w:t>
+            </w:r>
+            <w:r>
+              <w:rPr>
+                <w:rFonts w:eastAsiaTheme="minorEastAsia"/>
+                <w:noProof/>
+              </w:rPr>
+              <w:tab/>
+            </w:r>
+            <w:r>
+              <w:rPr>
+                <w:rStyle w:val="Hyperlink"/>
+                <w:noProof/>
+              </w:rPr>
+              <w:t>Successful projects for reference</w:t>
+            </w:r>
+            <w:r>
+              <w:rPr>
+                <w:noProof/>
+                <w:webHidden/>
+              </w:rPr>
+              <w:tab/>
+            </w:r>
+            <w:r>
+              <w:rPr>
+                <w:noProof/>
+                <w:webHidden/>
+              </w:rPr>
+              <w:fldChar w:fldCharType="begin"/>
+            </w:r>
+            <w:r>
+              <w:rPr>
+                <w:noProof/>
+                <w:webHidden/>
+              </w:rPr>
+              <w:instrText xml:space="preserve"> PAGEREF _Toc467223918 \h </w:instrText>
+            </w:r>
+            <w:r>
+              <w:rPr>
+                <w:noProof/>
+                <w:webHidden/>
+              </w:rPr>
+            </w:r>
+            <w:r>
+              <w:rPr>
+                <w:noProof/>
+                <w:webHidden/>
+              </w:rPr>
+              <w:fldChar w:fldCharType="separate"/>
+            </w:r>
+            <w:r>
+              <w:rPr>
+                <w:noProof/>
+                <w:webHidden/>
+              </w:rPr>
+              <w:t>3</w:t>
+            </w:r>
+            <w:r>
+              <w:rPr>
+                <w:noProof/>
+                <w:webHidden/>
+              </w:rPr>
+              <w:fldChar w:fldCharType="end"/>
+            </w:r>
+          </w:hyperlink>
+        </w:p>
+        <w:p>
+          <w:pPr>
+            <w:pStyle w:val="TOC1"/>
+            <w:tabs>
+              <w:tab w:val="left" w:pos="440"/>
+              <w:tab w:val="right" w:leader="dot" w:pos="10070"/>
+            </w:tabs>
+            <w:rPr>
+              <w:rFonts w:eastAsiaTheme="minorEastAsia"/>
+              <w:noProof/>
+            </w:rPr>
+          </w:pPr>
+          <w:hyperlink w:anchor="_Toc467223919" w:history="1">
+            <w:r>
+              <w:rPr>
+                <w:rStyle w:val="Hyperlink"/>
+                <w:noProof/>
+              </w:rPr>
+              <w:t>4</w:t>
+            </w:r>
+            <w:r>
+              <w:rPr>
+                <w:rFonts w:eastAsiaTheme="minorEastAsia"/>
+                <w:noProof/>
+              </w:rPr>
+              <w:tab/>
+            </w:r>
+            <w:r>
+              <w:rPr>
+                <w:rStyle w:val="Hyperlink"/>
+                <w:noProof/>
+              </w:rPr>
+              <w:t>Actors</w:t>
+            </w:r>
+            <w:r>
+              <w:rPr>
+                <w:noProof/>
+                <w:webHidden/>
+              </w:rPr>
+              <w:tab/>
+            </w:r>
+            <w:r>
+              <w:rPr>
+                <w:noProof/>
+                <w:webHidden/>
+              </w:rPr>
+              <w:fldChar w:fldCharType="begin"/>
+            </w:r>
+            <w:r>
+              <w:rPr>
+                <w:noProof/>
+                <w:webHidden/>
+              </w:rPr>
+              <w:instrText xml:space="preserve"> PAGEREF _Toc467223919 \h </w:instrText>
+            </w:r>
+            <w:r>
+              <w:rPr>
+                <w:noProof/>
+                <w:webHidden/>
+              </w:rPr>
+            </w:r>
+            <w:r>
+              <w:rPr>
+                <w:noProof/>
+                <w:webHidden/>
+              </w:rPr>
+              <w:fldChar w:fldCharType="separate"/>
+            </w:r>
+            <w:r>
+              <w:rPr>
+                <w:noProof/>
+                <w:webHidden/>
+              </w:rPr>
+              <w:t>3</w:t>
+            </w:r>
+            <w:r>
+              <w:rPr>
+                <w:noProof/>
+                <w:webHidden/>
+              </w:rPr>
+              <w:fldChar w:fldCharType="end"/>
+            </w:r>
+          </w:hyperlink>
+        </w:p>
+        <w:p>
+          <w:pPr>
+            <w:pStyle w:val="TOC1"/>
+            <w:tabs>
+              <w:tab w:val="left" w:pos="440"/>
+              <w:tab w:val="right" w:leader="dot" w:pos="10070"/>
+            </w:tabs>
+            <w:rPr>
+              <w:rFonts w:eastAsiaTheme="minorEastAsia"/>
+              <w:noProof/>
+            </w:rPr>
+          </w:pPr>
+          <w:hyperlink w:anchor="_Toc467223920" w:history="1">
+            <w:r>
+              <w:rPr>
+                <w:rStyle w:val="Hyperlink"/>
+                <w:noProof/>
+              </w:rPr>
+              <w:t>5</w:t>
+            </w:r>
+            <w:r>
+              <w:rPr>
+                <w:rFonts w:eastAsiaTheme="minorEastAsia"/>
+                <w:noProof/>
+              </w:rPr>
+              <w:tab/>
+            </w:r>
+            <w:r>
+              <w:rPr>
+                <w:rStyle w:val="Hyperlink"/>
+                <w:noProof/>
+              </w:rPr>
+              <w:t>Connector</w:t>
+            </w:r>
+            <w:r>
+              <w:rPr>
+                <w:noProof/>
+                <w:webHidden/>
+              </w:rPr>
+              <w:tab/>
+            </w:r>
+            <w:r>
+              <w:rPr>
+                <w:noProof/>
+                <w:webHidden/>
+              </w:rPr>
+              <w:fldChar w:fldCharType="begin"/>
+            </w:r>
+            <w:r>
+              <w:rPr>
+                <w:noProof/>
+                <w:webHidden/>
+              </w:rPr>
+              <w:instrText xml:space="preserve"> PAGEREF _Toc467223920 \h </w:instrText>
+            </w:r>
+            <w:r>
+              <w:rPr>
+                <w:noProof/>
+                <w:webHidden/>
+              </w:rPr>
+            </w:r>
+            <w:r>
+              <w:rPr>
+                <w:noProof/>
+                <w:webHidden/>
+              </w:rPr>
+              <w:fldChar w:fldCharType="separate"/>
+            </w:r>
+            <w:r>
+              <w:rPr>
+                <w:noProof/>
+                <w:webHidden/>
+              </w:rPr>
+              <w:t>4</w:t>
+            </w:r>
+            <w:r>
+              <w:rPr>
+                <w:noProof/>
+                <w:webHidden/>
+              </w:rPr>
+              <w:fldChar w:fldCharType="end"/>
+            </w:r>
+          </w:hyperlink>
+        </w:p>
+        <w:p>
+          <w:pPr>
+            <w:pStyle w:val="TOC1"/>
+            <w:tabs>
+              <w:tab w:val="left" w:pos="440"/>
+              <w:tab w:val="right" w:leader="dot" w:pos="10070"/>
+            </w:tabs>
+            <w:rPr>
+              <w:rFonts w:eastAsiaTheme="minorEastAsia"/>
+              <w:noProof/>
+            </w:rPr>
+          </w:pPr>
+          <w:hyperlink w:anchor="_Toc467223921" w:history="1">
+            <w:r>
+              <w:rPr>
+                <w:rStyle w:val="Hyperlink"/>
+                <w:noProof/>
+              </w:rPr>
+              <w:t>6</w:t>
+            </w:r>
+            <w:r>
+              <w:rPr>
+                <w:rFonts w:eastAsiaTheme="minorEastAsia"/>
+                <w:noProof/>
+              </w:rPr>
+              <w:tab/>
+            </w:r>
+            <w:r>
+              <w:rPr>
+                <w:rStyle w:val="Hyperlink"/>
+                <w:noProof/>
+              </w:rPr>
+              <w:t>Job</w:t>
+            </w:r>
+            <w:r>
+              <w:rPr>
+                <w:noProof/>
+                <w:webHidden/>
+              </w:rPr>
+              <w:tab/>
+            </w:r>
+            <w:r>
+              <w:rPr>
+                <w:noProof/>
+                <w:webHidden/>
+              </w:rPr>
+              <w:fldChar w:fldCharType="begin"/>
+            </w:r>
+            <w:r>
+              <w:rPr>
+                <w:noProof/>
+                <w:webHidden/>
+              </w:rPr>
+              <w:instrText xml:space="preserve"> PAGEREF _Toc467223921 \h </w:instrText>
+            </w:r>
+            <w:r>
+              <w:rPr>
+                <w:noProof/>
+                <w:webHidden/>
+              </w:rPr>
+            </w:r>
+            <w:r>
+              <w:rPr>
+                <w:noProof/>
+                <w:webHidden/>
+              </w:rPr>
+              <w:fldChar w:fldCharType="separate"/>
+            </w:r>
+            <w:r>
+              <w:rPr>
+                <w:noProof/>
+                <w:webHidden/>
+              </w:rPr>
+              <w:t>4</w:t>
+            </w:r>
+            <w:r>
+              <w:rPr>
+                <w:noProof/>
+                <w:webHidden/>
+              </w:rPr>
+              <w:fldChar w:fldCharType="end"/>
+            </w:r>
+          </w:hyperlink>
+        </w:p>
+        <w:p>
+          <w:pPr>
+            <w:pStyle w:val="TOC1"/>
+            <w:tabs>
+              <w:tab w:val="left" w:pos="440"/>
+              <w:tab w:val="right" w:leader="dot" w:pos="10070"/>
+            </w:tabs>
+            <w:rPr>
+              <w:rFonts w:eastAsiaTheme="minorEastAsia"/>
+              <w:noProof/>
+            </w:rPr>
+          </w:pPr>
+          <w:hyperlink w:anchor="_Toc467223922" w:history="1">
+            <w:r>
+              <w:rPr>
+                <w:rStyle w:val="Hyperlink"/>
+                <w:noProof/>
+              </w:rPr>
+              <w:t>7</w:t>
+            </w:r>
+            <w:r>
+              <w:rPr>
+                <w:rFonts w:eastAsiaTheme="minorEastAsia"/>
+                <w:noProof/>
+              </w:rPr>
+              <w:tab/>
+            </w:r>
+            <w:r>
+              <w:rPr>
+                <w:rStyle w:val="Hyperlink"/>
+                <w:noProof/>
+              </w:rPr>
+              <w:t>Job Sequence</w:t>
+            </w:r>
+            <w:r>
+              <w:rPr>
+                <w:noProof/>
+                <w:webHidden/>
+              </w:rPr>
+              <w:tab/>
+            </w:r>
+            <w:r>
+              <w:rPr>
+                <w:noProof/>
+                <w:webHidden/>
+              </w:rPr>
+              <w:fldChar w:fldCharType="begin"/>
+            </w:r>
+            <w:r>
+              <w:rPr>
+                <w:noProof/>
+                <w:webHidden/>
+              </w:rPr>
+              <w:instrText xml:space="preserve"> PAGEREF _Toc467223922 \h </w:instrText>
+            </w:r>
+            <w:r>
+              <w:rPr>
+                <w:noProof/>
+                <w:webHidden/>
+              </w:rPr>
+            </w:r>
+            <w:r>
+              <w:rPr>
+                <w:noProof/>
+                <w:webHidden/>
+              </w:rPr>
+              <w:fldChar w:fldCharType="separate"/>
+            </w:r>
+            <w:r>
+              <w:rPr>
+                <w:noProof/>
+                <w:webHidden/>
+              </w:rPr>
+              <w:t>4</w:t>
+            </w:r>
+            <w:r>
+              <w:rPr>
+                <w:noProof/>
+                <w:webHidden/>
+              </w:rPr>
+              <w:fldChar w:fldCharType="end"/>
+            </w:r>
+          </w:hyperlink>
+        </w:p>
+        <w:p>
+          <w:pPr>
+            <w:pStyle w:val="TOC1"/>
+            <w:tabs>
+              <w:tab w:val="left" w:pos="440"/>
+              <w:tab w:val="right" w:leader="dot" w:pos="10070"/>
+            </w:tabs>
+            <w:rPr>
+              <w:rFonts w:eastAsiaTheme="minorEastAsia"/>
+              <w:noProof/>
+            </w:rPr>
+          </w:pPr>
+          <w:hyperlink w:anchor="_Toc467223923" w:history="1">
+            <w:r>
+              <w:rPr>
+                <w:rStyle w:val="Hyperlink"/>
+                <w:noProof/>
+              </w:rPr>
+              <w:t>8</w:t>
+            </w:r>
+            <w:r>
+              <w:rPr>
+                <w:rFonts w:eastAsiaTheme="minorEastAsia"/>
+                <w:noProof/>
+              </w:rPr>
+              <w:tab/>
+            </w:r>
+            <w:r>
+              <w:rPr>
+                <w:rStyle w:val="Hyperlink"/>
+                <w:noProof/>
+              </w:rPr>
+              <w:t>Baked jobs</w:t>
+            </w:r>
+            <w:r>
+              <w:rPr>
+                <w:noProof/>
+                <w:webHidden/>
+              </w:rPr>
+              <w:tab/>
+            </w:r>
+            <w:r>
+              <w:rPr>
+                <w:noProof/>
+                <w:webHidden/>
+              </w:rPr>
+              <w:fldChar w:fldCharType="begin"/>
+            </w:r>
+            <w:r>
+              <w:rPr>
+                <w:noProof/>
+                <w:webHidden/>
+              </w:rPr>
+              <w:instrText xml:space="preserve"> PAGEREF _Toc467223923 \h </w:instrText>
+            </w:r>
+            <w:r>
+              <w:rPr>
+                <w:noProof/>
+                <w:webHidden/>
+              </w:rPr>
+            </w:r>
+            <w:r>
+              <w:rPr>
+                <w:noProof/>
+                <w:webHidden/>
+              </w:rPr>
+              <w:fldChar w:fldCharType="separate"/>
+            </w:r>
+            <w:r>
+              <w:rPr>
+                <w:noProof/>
+                <w:webHidden/>
+              </w:rPr>
+              <w:t>4</w:t>
+            </w:r>
+            <w:r>
+              <w:rPr>
+                <w:noProof/>
+                <w:webHidden/>
+              </w:rPr>
+              <w:fldChar w:fldCharType="end"/>
+            </w:r>
+          </w:hyperlink>
+        </w:p>
+        <w:p>
+          <w:pPr>
+            <w:pStyle w:val="TOC2"/>
+            <w:tabs>
+              <w:tab w:val="left" w:pos="880"/>
+              <w:tab w:val="right" w:leader="dot" w:pos="10070"/>
+            </w:tabs>
+            <w:rPr>
+              <w:rFonts w:eastAsiaTheme="minorEastAsia"/>
+              <w:noProof/>
+            </w:rPr>
+          </w:pPr>
+          <w:hyperlink w:anchor="_Toc467223924" w:history="1">
+            <w:r>
+              <w:rPr>
+                <w:rStyle w:val="Hyperlink"/>
+                <w:noProof/>
+              </w:rPr>
+              <w:t>8.1</w:t>
+            </w:r>
+            <w:r>
+              <w:rPr>
+                <w:rFonts w:eastAsiaTheme="minorEastAsia"/>
+                <w:noProof/>
+              </w:rPr>
+              <w:tab/>
+            </w:r>
+            <w:r>
+              <w:rPr>
+                <w:rStyle w:val="Hyperlink"/>
+                <w:noProof/>
+              </w:rPr>
+              <w:t>FTW: Initialize</w:t>
+            </w:r>
+            <w:r>
+              <w:rPr>
+                <w:noProof/>
+                <w:webHidden/>
+              </w:rPr>
+              <w:tab/>
+            </w:r>
+            <w:r>
+              <w:rPr>
+                <w:noProof/>
+                <w:webHidden/>
+              </w:rPr>
+              <w:fldChar w:fldCharType="begin"/>
+            </w:r>
+            <w:r>
+              <w:rPr>
+                <w:noProof/>
+                <w:webHidden/>
+              </w:rPr>
+              <w:instrText xml:space="preserve"> PAGEREF _Toc467223924 \h </w:instrText>
+            </w:r>
+            <w:r>
+              <w:rPr>
+                <w:noProof/>
+                <w:webHidden/>
+              </w:rPr>
+            </w:r>
+            <w:r>
+              <w:rPr>
+                <w:noProof/>
+                <w:webHidden/>
+              </w:rPr>
+              <w:fldChar w:fldCharType="separate"/>
+            </w:r>
+            <w:r>
+              <w:rPr>
+                <w:noProof/>
+                <w:webHidden/>
+              </w:rPr>
+              <w:t>4</w:t>
+            </w:r>
+            <w:r>
+              <w:rPr>
+                <w:noProof/>
+                <w:webHidden/>
+              </w:rPr>
+              <w:fldChar w:fldCharType="end"/>
+            </w:r>
+          </w:hyperlink>
+        </w:p>
+        <w:p>
+          <w:pPr>
+            <w:pStyle w:val="TOC2"/>
+            <w:tabs>
+              <w:tab w:val="left" w:pos="880"/>
+              <w:tab w:val="right" w:leader="dot" w:pos="10070"/>
+            </w:tabs>
+            <w:rPr>
+              <w:rFonts w:eastAsiaTheme="minorEastAsia"/>
+              <w:noProof/>
+            </w:rPr>
+          </w:pPr>
+          <w:hyperlink w:anchor="_Toc467223925" w:history="1">
+            <w:r>
+              <w:rPr>
+                <w:rStyle w:val="Hyperlink"/>
+                <w:noProof/>
+              </w:rPr>
+              <w:t>8.2</w:t>
+            </w:r>
+            <w:r>
+              <w:rPr>
+                <w:rFonts w:eastAsiaTheme="minorEastAsia"/>
+                <w:noProof/>
+              </w:rPr>
+              <w:tab/>
+            </w:r>
+            <w:r>
+              <w:rPr>
+                <w:rStyle w:val="Hyperlink"/>
+                <w:noProof/>
+              </w:rPr>
+              <w:t>FTW: Event Handler</w:t>
+            </w:r>
+            <w:r>
+              <w:rPr>
+                <w:noProof/>
+                <w:webHidden/>
+              </w:rPr>
+              <w:tab/>
+            </w:r>
+            <w:r>
+              <w:rPr>
+                <w:noProof/>
+                <w:webHidden/>
+              </w:rPr>
+              <w:fldChar w:fldCharType="begin"/>
+            </w:r>
+            <w:r>
+              <w:rPr>
+                <w:noProof/>
+                <w:webHidden/>
+              </w:rPr>
+              <w:instrText xml:space="preserve"> PAGEREF _Toc467223925 \h </w:instrText>
+            </w:r>
+            <w:r>
+              <w:rPr>
+                <w:noProof/>
+                <w:webHidden/>
+              </w:rPr>
+            </w:r>
+            <w:r>
+              <w:rPr>
+                <w:noProof/>
+                <w:webHidden/>
+              </w:rPr>
+              <w:fldChar w:fldCharType="separate"/>
+            </w:r>
+            <w:r>
+              <w:rPr>
+                <w:noProof/>
+                <w:webHidden/>
+              </w:rPr>
+              <w:t>4</w:t>
+            </w:r>
+            <w:r>
+              <w:rPr>
+                <w:noProof/>
+                <w:webHidden/>
+              </w:rPr>
+              <w:fldChar w:fldCharType="end"/>
+            </w:r>
+          </w:hyperlink>
+        </w:p>
+        <w:p>
+          <w:pPr>
+            <w:pStyle w:val="TOC2"/>
+            <w:tabs>
+              <w:tab w:val="left" w:pos="880"/>
+              <w:tab w:val="right" w:leader="dot" w:pos="10070"/>
+            </w:tabs>
+            <w:rPr>
+              <w:rFonts w:eastAsiaTheme="minorEastAsia"/>
+              <w:noProof/>
+            </w:rPr>
+          </w:pPr>
+          <w:hyperlink w:anchor="_Toc467223926" w:history="1">
+            <w:r>
+              <w:rPr>
+                <w:rStyle w:val="Hyperlink"/>
+                <w:noProof/>
+              </w:rPr>
+              <w:t>8.3</w:t>
+            </w:r>
+            <w:r>
+              <w:rPr>
+                <w:rFonts w:eastAsiaTheme="minorEastAsia"/>
+                <w:noProof/>
+              </w:rPr>
+              <w:tab/>
+            </w:r>
+            <w:r>
+              <w:rPr>
+                <w:rStyle w:val="Hyperlink"/>
+                <w:noProof/>
+              </w:rPr>
+              <w:t>FTW: Error Handler</w:t>
+            </w:r>
+            <w:r>
+              <w:rPr>
+                <w:noProof/>
+                <w:webHidden/>
+              </w:rPr>
+              <w:tab/>
+            </w:r>
+            <w:r>
+              <w:rPr>
+                <w:noProof/>
+                <w:webHidden/>
+              </w:rPr>
+              <w:fldChar w:fldCharType="begin"/>
+            </w:r>
+            <w:r>
+              <w:rPr>
+                <w:noProof/>
+                <w:webHidden/>
+              </w:rPr>
+              <w:instrText xml:space="preserve"> PAGEREF _Toc467223926 \h </w:instrText>
+            </w:r>
+            <w:r>
+              <w:rPr>
+                <w:noProof/>
+                <w:webHidden/>
+              </w:rPr>
+            </w:r>
+            <w:r>
+              <w:rPr>
+                <w:noProof/>
+                <w:webHidden/>
+              </w:rPr>
+              <w:fldChar w:fldCharType="separate"/>
+            </w:r>
+            <w:r>
+              <w:rPr>
+                <w:noProof/>
+                <w:webHidden/>
+              </w:rPr>
+              <w:t>4</w:t>
+            </w:r>
+            <w:r>
+              <w:rPr>
+                <w:noProof/>
+                <w:webHidden/>
+              </w:rPr>
+              <w:fldChar w:fldCharType="end"/>
+            </w:r>
+          </w:hyperlink>
+        </w:p>
+        <w:p>
+          <w:pPr>
+            <w:pStyle w:val="TOC2"/>
+            <w:tabs>
+              <w:tab w:val="left" w:pos="880"/>
+              <w:tab w:val="right" w:leader="dot" w:pos="10070"/>
+            </w:tabs>
+            <w:rPr>
+              <w:rFonts w:eastAsiaTheme="minorEastAsia"/>
+              <w:noProof/>
+            </w:rPr>
+          </w:pPr>
+          <w:hyperlink w:anchor="_Toc467223927" w:history="1">
+            <w:r>
+              <w:rPr>
+                <w:rStyle w:val="Hyperlink"/>
+                <w:noProof/>
+              </w:rPr>
+              <w:t>8.4</w:t>
+            </w:r>
+            <w:r>
+              <w:rPr>
+                <w:rFonts w:eastAsiaTheme="minorEastAsia"/>
+                <w:noProof/>
+              </w:rPr>
+              <w:tab/>
+            </w:r>
+            <w:r>
+              <w:rPr>
+                <w:rStyle w:val="Hyperlink"/>
+                <w:noProof/>
+              </w:rPr>
+              <w:t>FTW: Shutdown</w:t>
+            </w:r>
+            <w:r>
+              <w:rPr>
+                <w:noProof/>
+                <w:webHidden/>
+              </w:rPr>
+              <w:tab/>
+            </w:r>
+            <w:r>
+              <w:rPr>
+                <w:noProof/>
+                <w:webHidden/>
+              </w:rPr>
+              <w:fldChar w:fldCharType="begin"/>
+            </w:r>
+            <w:r>
+              <w:rPr>
+                <w:noProof/>
+                <w:webHidden/>
+              </w:rPr>
+              <w:instrText xml:space="preserve"> PAGEREF _Toc467223927 \h </w:instrText>
+            </w:r>
+            <w:r>
+              <w:rPr>
+                <w:noProof/>
+                <w:webHidden/>
+              </w:rPr>
+            </w:r>
+            <w:r>
+              <w:rPr>
+                <w:noProof/>
+                <w:webHidden/>
+              </w:rPr>
+              <w:fldChar w:fldCharType="separate"/>
+            </w:r>
+            <w:r>
+              <w:rPr>
+                <w:noProof/>
+                <w:webHidden/>
+              </w:rPr>
+              <w:t>4</w:t>
+            </w:r>
+            <w:r>
+              <w:rPr>
+                <w:noProof/>
+                <w:webHidden/>
+              </w:rPr>
+              <w:fldChar w:fldCharType="end"/>
+            </w:r>
+          </w:hyperlink>
+        </w:p>
+        <w:p>
+          <w:pPr>
+            <w:pStyle w:val="TOC1"/>
+            <w:tabs>
+              <w:tab w:val="left" w:pos="440"/>
+              <w:tab w:val="right" w:leader="dot" w:pos="10070"/>
+            </w:tabs>
+            <w:rPr>
+              <w:rFonts w:eastAsiaTheme="minorEastAsia"/>
+              <w:noProof/>
+            </w:rPr>
+          </w:pPr>
+          <w:hyperlink w:anchor="_Toc467223928" w:history="1">
+            <w:r>
+              <w:rPr>
+                <w:rStyle w:val="Hyperlink"/>
+                <w:noProof/>
+              </w:rPr>
+              <w:t>9</w:t>
+            </w:r>
+            <w:r>
+              <w:rPr>
+                <w:rFonts w:eastAsiaTheme="minorEastAsia"/>
+                <w:noProof/>
+              </w:rPr>
+              <w:tab/>
+            </w:r>
+            <w:r>
+              <w:rPr>
+                <w:rStyle w:val="Hyperlink"/>
+                <w:noProof/>
+              </w:rPr>
+              <w:t>Connection Strings</w:t>
+            </w:r>
+            <w:r>
+              <w:rPr>
+                <w:noProof/>
+                <w:webHidden/>
+              </w:rPr>
+              <w:tab/>
+            </w:r>
+            <w:r>
+              <w:rPr>
+                <w:noProof/>
+                <w:webHidden/>
+              </w:rPr>
+              <w:fldChar w:fldCharType="begin"/>
+            </w:r>
+            <w:r>
+              <w:rPr>
+                <w:noProof/>
+                <w:webHidden/>
+              </w:rPr>
+              <w:instrText xml:space="preserve"> PAGEREF _Toc467223928 \h </w:instrText>
+            </w:r>
+            <w:r>
+              <w:rPr>
+                <w:noProof/>
+                <w:webHidden/>
+              </w:rPr>
+            </w:r>
+            <w:r>
+              <w:rPr>
+                <w:noProof/>
+                <w:webHidden/>
+              </w:rPr>
+              <w:fldChar w:fldCharType="separate"/>
+            </w:r>
+            <w:r>
+              <w:rPr>
+                <w:noProof/>
+                <w:webHidden/>
+              </w:rPr>
+              <w:t>5</w:t>
+            </w:r>
+            <w:r>
+              <w:rPr>
+                <w:noProof/>
+                <w:webHidden/>
+              </w:rPr>
+              <w:fldChar w:fldCharType="end"/>
+            </w:r>
+          </w:hyperlink>
+        </w:p>
+        <w:p>
+          <w:pPr>
+            <w:pStyle w:val="TOC2"/>
+            <w:tabs>
+              <w:tab w:val="left" w:pos="880"/>
+              <w:tab w:val="right" w:leader="dot" w:pos="10070"/>
+            </w:tabs>
+            <w:rPr>
+              <w:rFonts w:eastAsiaTheme="minorEastAsia"/>
+              <w:noProof/>
+            </w:rPr>
+          </w:pPr>
+          <w:hyperlink w:anchor="_Toc467223929" w:history="1">
+            <w:r>
+              <w:rPr>
+                <w:rStyle w:val="Hyperlink"/>
+                <w:noProof/>
+              </w:rPr>
+              <w:t>9.1</w:t>
+            </w:r>
+            <w:r>
+              <w:rPr>
+                <w:rFonts w:eastAsiaTheme="minorEastAsia"/>
+                <w:noProof/>
+              </w:rPr>
+              <w:tab/>
+            </w:r>
+            <w:r>
+              <w:rPr>
+                <w:rStyle w:val="Hyperlink"/>
+                <w:noProof/>
+              </w:rPr>
+              <w:t>Inproc</w:t>
+            </w:r>
+            <w:r>
+              <w:rPr>
+                <w:noProof/>
+                <w:webHidden/>
+              </w:rPr>
+              <w:tab/>
+            </w:r>
+            <w:r>
+              <w:rPr>
+                <w:noProof/>
+                <w:webHidden/>
+              </w:rPr>
+              <w:fldChar w:fldCharType="begin"/>
+            </w:r>
+            <w:r>
+              <w:rPr>
+                <w:noProof/>
+                <w:webHidden/>
+              </w:rPr>
+              <w:instrText xml:space="preserve"> PAGEREF _Toc467223929 \h </w:instrText>
+            </w:r>
+            <w:r>
+              <w:rPr>
+                <w:noProof/>
+                <w:webHidden/>
+              </w:rPr>
+            </w:r>
+            <w:r>
+              <w:rPr>
+                <w:noProof/>
+                <w:webHidden/>
+              </w:rPr>
+              <w:fldChar w:fldCharType="separate"/>
+            </w:r>
+            <w:r>
+              <w:rPr>
+                <w:noProof/>
+                <w:webHidden/>
+              </w:rPr>
+              <w:t>5</w:t>
+            </w:r>
+            <w:r>
+              <w:rPr>
+                <w:noProof/>
+                <w:webHidden/>
+              </w:rPr>
+              <w:fldChar w:fldCharType="end"/>
+            </w:r>
+          </w:hyperlink>
+        </w:p>
+        <w:p>
+          <w:pPr>
+            <w:pStyle w:val="TOC2"/>
+            <w:tabs>
+              <w:tab w:val="left" w:pos="880"/>
+              <w:tab w:val="right" w:leader="dot" w:pos="10070"/>
+            </w:tabs>
+            <w:rPr>
+              <w:rFonts w:eastAsiaTheme="minorEastAsia"/>
+              <w:noProof/>
+            </w:rPr>
+          </w:pPr>
+          <w:hyperlink w:anchor="_Toc467223930" w:history="1">
+            <w:r>
+              <w:rPr>
+                <w:rStyle w:val="Hyperlink"/>
+                <w:noProof/>
+              </w:rPr>
+              <w:t>9.2</w:t>
+            </w:r>
+            <w:r>
+              <w:rPr>
+                <w:rFonts w:eastAsiaTheme="minorEastAsia"/>
+                <w:noProof/>
+              </w:rPr>
+              <w:tab/>
+            </w:r>
+            <w:r>
+              <w:rPr>
+                <w:rStyle w:val="Hyperlink"/>
+                <w:noProof/>
+              </w:rPr>
+              <w:t>TCP</w:t>
+            </w:r>
+            <w:r>
+              <w:rPr>
+                <w:noProof/>
+                <w:webHidden/>
+              </w:rPr>
+              <w:tab/>
+            </w:r>
+            <w:r>
+              <w:rPr>
+                <w:noProof/>
+                <w:webHidden/>
+              </w:rPr>
+              <w:fldChar w:fldCharType="begin"/>
+            </w:r>
+            <w:r>
+              <w:rPr>
+                <w:noProof/>
+                <w:webHidden/>
+              </w:rPr>
+              <w:instrText xml:space="preserve"> PAGEREF _Toc467223930 \h </w:instrText>
+            </w:r>
+            <w:r>
+              <w:rPr>
+                <w:noProof/>
+                <w:webHidden/>
+              </w:rPr>
+            </w:r>
+            <w:r>
+              <w:rPr>
+                <w:noProof/>
+                <w:webHidden/>
+              </w:rPr>
+              <w:fldChar w:fldCharType="separate"/>
+            </w:r>
+            <w:r>
+              <w:rPr>
+                <w:noProof/>
+                <w:webHidden/>
+              </w:rPr>
+              <w:t>5</w:t>
+            </w:r>
+            <w:r>
+              <w:rPr>
+                <w:noProof/>
+                <w:webHidden/>
+              </w:rPr>
+              <w:fldChar w:fldCharType="end"/>
+            </w:r>
+          </w:hyperlink>
+        </w:p>
+        <w:p>
+          <w:pPr>
+            <w:pStyle w:val="TOC2"/>
+            <w:tabs>
+              <w:tab w:val="left" w:pos="880"/>
+              <w:tab w:val="right" w:leader="dot" w:pos="10070"/>
+            </w:tabs>
+            <w:rPr>
+              <w:rFonts w:eastAsiaTheme="minorEastAsia"/>
+              <w:noProof/>
+            </w:rPr>
+          </w:pPr>
+          <w:hyperlink w:anchor="_Toc467223931" w:history="1">
+            <w:r>
+              <w:rPr>
+                <w:rStyle w:val="Hyperlink"/>
+                <w:noProof/>
+              </w:rPr>
+              <w:t>9.3</w:t>
+            </w:r>
+            <w:r>
+              <w:rPr>
+                <w:rFonts w:eastAsiaTheme="minorEastAsia"/>
+                <w:noProof/>
+              </w:rPr>
+              <w:tab/>
+            </w:r>
+            <w:r>
+              <w:rPr>
+                <w:rStyle w:val="Hyperlink"/>
+                <w:noProof/>
+              </w:rPr>
+              <w:t>Examples</w:t>
+            </w:r>
+            <w:r>
+              <w:rPr>
+                <w:noProof/>
+                <w:webHidden/>
+              </w:rPr>
+              <w:tab/>
+            </w:r>
+            <w:r>
+              <w:rPr>
+                <w:noProof/>
+                <w:webHidden/>
+              </w:rPr>
+              <w:fldChar w:fldCharType="begin"/>
+            </w:r>
+            <w:r>
+              <w:rPr>
+                <w:noProof/>
+                <w:webHidden/>
+              </w:rPr>
+              <w:instrText xml:space="preserve"> PAGEREF _Toc467223931 \h </w:instrText>
+            </w:r>
+            <w:r>
+              <w:rPr>
+                <w:noProof/>
+                <w:webHidden/>
+              </w:rPr>
+            </w:r>
+            <w:r>
+              <w:rPr>
+                <w:noProof/>
+                <w:webHidden/>
+              </w:rPr>
+              <w:fldChar w:fldCharType="separate"/>
+            </w:r>
+            <w:r>
+              <w:rPr>
+                <w:noProof/>
+                <w:webHidden/>
+              </w:rPr>
+              <w:t>5</w:t>
+            </w:r>
+            <w:r>
+              <w:rPr>
+                <w:noProof/>
+                <w:webHidden/>
+              </w:rPr>
+              <w:fldChar w:fldCharType="end"/>
+            </w:r>
+          </w:hyperlink>
+        </w:p>
+        <w:p>
+          <w:pPr>
+            <w:pStyle w:val="TOC1"/>
+            <w:tabs>
+              <w:tab w:val="left" w:pos="660"/>
+              <w:tab w:val="right" w:leader="dot" w:pos="10070"/>
+            </w:tabs>
+            <w:rPr>
+              <w:rFonts w:eastAsiaTheme="minorEastAsia"/>
+              <w:noProof/>
+            </w:rPr>
+          </w:pPr>
+          <w:hyperlink w:anchor="_Toc467223932" w:history="1">
+            <w:r>
+              <w:rPr>
+                <w:rStyle w:val="Hyperlink"/>
+                <w:noProof/>
+              </w:rPr>
+              <w:t>10</w:t>
+            </w:r>
+            <w:r>
+              <w:rPr>
+                <w:rFonts w:eastAsiaTheme="minorEastAsia"/>
+                <w:noProof/>
+              </w:rPr>
+              <w:tab/>
+            </w:r>
+            <w:r>
+              <w:rPr>
+                <w:rStyle w:val="Hyperlink"/>
+                <w:noProof/>
+              </w:rPr>
+              <w:t>Best practices</w:t>
+            </w:r>
+            <w:r>
+              <w:rPr>
+                <w:noProof/>
+                <w:webHidden/>
+              </w:rPr>
+              <w:tab/>
+            </w:r>
+            <w:r>
+              <w:rPr>
+                <w:noProof/>
+                <w:webHidden/>
+              </w:rPr>
+              <w:fldChar w:fldCharType="begin"/>
+            </w:r>
+            <w:r>
+              <w:rPr>
+                <w:noProof/>
+                <w:webHidden/>
+              </w:rPr>
+              <w:instrText xml:space="preserve"> PAGEREF _Toc467223932 \h </w:instrText>
+            </w:r>
+            <w:r>
+              <w:rPr>
+                <w:noProof/>
+                <w:webHidden/>
+              </w:rPr>
+            </w:r>
+            <w:r>
+              <w:rPr>
+                <w:noProof/>
+                <w:webHidden/>
+              </w:rPr>
+              <w:fldChar w:fldCharType="separate"/>
+            </w:r>
+            <w:r>
+              <w:rPr>
+                <w:noProof/>
+                <w:webHidden/>
+              </w:rPr>
+              <w:t>6</w:t>
+            </w:r>
+            <w:r>
+              <w:rPr>
+                <w:noProof/>
+                <w:webHidden/>
+              </w:rPr>
+              <w:fldChar w:fldCharType="end"/>
+            </w:r>
+          </w:hyperlink>
+        </w:p>
+        <w:p>
+          <w:r>
+            <w:fldChar w:fldCharType="end"/>
+          </w:r>
+        </w:p>
+      </w:sdtContent>
+    </w:sdt>
+    <w:p>
+      <w:r>
+        <w:br w:type="page"/>
+      </w:r>
+    </w:p>
     <w:p>
       <w:pPr>
         <w:pStyle w:val="Heading1"/>
       </w:pPr>
+      <w:bookmarkStart w:id="0" w:name="_Toc467223915"/>
       <w:r>
         <w:lastRenderedPageBreak/>
         <w:t>Specs</w:t>
       </w:r>
+      <w:bookmarkEnd w:id="0"/>
     </w:p>
     <w:p>
       <w:pPr>
@@ -230,9 +1793,11 @@
       <w:pPr>
         <w:pStyle w:val="Heading1"/>
       </w:pPr>
+      <w:bookmarkStart w:id="1" w:name="_Toc467223916"/>
       <w:r>
         <w:t>Add to a project</w:t>
       </w:r>
+      <w:bookmarkEnd w:id="1"/>
     </w:p>
     <w:p>
       <w:pPr>
@@ -266,7 +1831,7 @@
           <w:numId w:val="6"/>
         </w:numPr>
       </w:pPr>
-      <w:hyperlink r:id="rId7" w:history="1">
+      <w:hyperlink r:id="rId8" w:history="1">
         <w:r>
           <w:rPr>
             <w:rStyle w:val="Hyperlink"/>
@@ -320,7 +1885,7 @@
           <w:numId w:val="6"/>
         </w:numPr>
       </w:pPr>
-      <w:hyperlink r:id="rId8" w:history="1">
+      <w:hyperlink r:id="rId9" w:history="1">
         <w:r>
           <w:rPr>
             <w:rStyle w:val="Hyperlink"/>
@@ -388,31 +1953,19 @@
       <w:pPr>
         <w:pStyle w:val="Heading1"/>
       </w:pPr>
+      <w:bookmarkStart w:id="2" w:name="_Toc467223917"/>
       <w:r>
         <w:t>Where to start</w:t>
       </w:r>
-    </w:p>
-    <w:p>
-      <w:hyperlink r:id="rId9" w:history="1">
+      <w:bookmarkEnd w:id="2"/>
+    </w:p>
+    <w:p>
+      <w:hyperlink r:id="rId10" w:history="1">
         <w:r>
           <w:rPr>
             <w:rStyle w:val="Hyperlink"/>
           </w:rPr>
-          <w:t>\\ROCHNAS02\Data\Engineering\In House Training\</w:t>
-        </w:r>
-        <w:proofErr w:type="spellStart"/>
-        <w:r>
-          <w:rPr>
-            <w:rStyle w:val="Hyperlink"/>
-          </w:rPr>
-          <w:t>Presentations_Brown</w:t>
-        </w:r>
-        <w:proofErr w:type="spellEnd"/>
-        <w:r>
-          <w:rPr>
-            <w:rStyle w:val="Hyperlink"/>
-          </w:rPr>
-          <w:t xml:space="preserve"> Bag\Featherweight\Featherweight BBL.pptx</w:t>
+          <w:t>\\ROCHNAS02\Data\Engineering\In House Training\Presentations_Brown Bag\Featherweight\Featherweight BBL.pptx</w:t>
         </w:r>
       </w:hyperlink>
     </w:p>
@@ -425,57 +1978,14 @@
       <w:pPr>
         <w:pStyle w:val="Heading2"/>
       </w:pPr>
+      <w:bookmarkStart w:id="3" w:name="_Toc467223918"/>
       <w:r>
         <w:t>Successful projects</w:t>
       </w:r>
       <w:r>
         <w:t xml:space="preserve"> for reference</w:t>
       </w:r>
-    </w:p>
-    <w:p>
-      <w:proofErr w:type="spellStart"/>
-      <w:r>
-        <w:t>Exelis</w:t>
-      </w:r>
-      <w:proofErr w:type="spellEnd"/>
-      <w:r>
-        <w:t xml:space="preserve"> WBIF</w:t>
-      </w:r>
-    </w:p>
-    <w:p>
-      <w:proofErr w:type="spellStart"/>
-      <w:r>
-        <w:t>GWave</w:t>
-      </w:r>
-      <w:proofErr w:type="spellEnd"/>
-    </w:p>
-    <w:p>
-      <w:r>
-        <w:t>MITRE</w:t>
-      </w:r>
-    </w:p>
-    <w:p>
-      <w:r>
-        <w:t>MEPPI</w:t>
-      </w:r>
-    </w:p>
-    <w:p>
-      <w:r>
-        <w:t>VCTDAQ</w:t>
-      </w:r>
-    </w:p>
-    <w:p>
-      <w:pPr>
-        <w:pStyle w:val="Heading1"/>
-      </w:pPr>
-      <w:r>
-        <w:t>Actors</w:t>
-      </w:r>
-    </w:p>
-    <w:p>
-      <w:r>
-        <w:t>An interface to a specific resource such as:</w:t>
-      </w:r>
+      <w:bookmarkEnd w:id="3"/>
     </w:p>
     <w:p>
       <w:pPr>
@@ -486,7 +1996,7 @@
         </w:numPr>
       </w:pPr>
       <w:r>
-        <w:t>An instrument</w:t>
+        <w:t>Exelis WBIF</w:t>
       </w:r>
     </w:p>
     <w:p>
@@ -498,7 +2008,7 @@
         </w:numPr>
       </w:pPr>
       <w:r>
-        <w:t>A database</w:t>
+        <w:t>GWave</w:t>
       </w:r>
     </w:p>
     <w:p>
@@ -510,7 +2020,7 @@
         </w:numPr>
       </w:pPr>
       <w:r>
-        <w:t>A piece of equipment</w:t>
+        <w:t>MITRE</w:t>
       </w:r>
     </w:p>
     <w:p>
@@ -522,240 +2032,311 @@
         </w:numPr>
       </w:pPr>
       <w:r>
+        <w:t>MEPPI</w:t>
+      </w:r>
+    </w:p>
+    <w:p>
+      <w:pPr>
+        <w:pStyle w:val="ListParagraph"/>
+        <w:numPr>
+          <w:ilvl w:val="0"/>
+          <w:numId w:val="4"/>
+        </w:numPr>
+      </w:pPr>
+      <w:r>
+        <w:t>VCTDAQ</w:t>
+      </w:r>
+    </w:p>
+    <w:p>
+      <w:pPr>
+        <w:pStyle w:val="ListParagraph"/>
+        <w:numPr>
+          <w:ilvl w:val="0"/>
+          <w:numId w:val="4"/>
+        </w:numPr>
+      </w:pPr>
+      <w:r>
+        <w:t>DRAP</w:t>
+      </w:r>
+    </w:p>
+    <w:p>
+      <w:pPr>
+        <w:pStyle w:val="Heading1"/>
+      </w:pPr>
+      <w:bookmarkStart w:id="4" w:name="_Toc467223919"/>
+      <w:r>
+        <w:t>Actors</w:t>
+      </w:r>
+      <w:bookmarkEnd w:id="4"/>
+    </w:p>
+    <w:p>
+      <w:r>
+        <w:t>Think of an actor like a scalable action engine.</w:t>
+      </w:r>
+    </w:p>
+    <w:p>
+      <w:r>
+        <w:t>An interface to a specific resource such as:</w:t>
+      </w:r>
+    </w:p>
+    <w:p>
+      <w:pPr>
+        <w:pStyle w:val="ListParagraph"/>
+        <w:numPr>
+          <w:ilvl w:val="0"/>
+          <w:numId w:val="4"/>
+        </w:numPr>
+      </w:pPr>
+      <w:r>
+        <w:t>An instrument</w:t>
+      </w:r>
+    </w:p>
+    <w:p>
+      <w:pPr>
+        <w:pStyle w:val="ListParagraph"/>
+        <w:numPr>
+          <w:ilvl w:val="0"/>
+          <w:numId w:val="4"/>
+        </w:numPr>
+      </w:pPr>
+      <w:r>
+        <w:t>A database</w:t>
+      </w:r>
+    </w:p>
+    <w:p>
+      <w:pPr>
+        <w:pStyle w:val="ListParagraph"/>
+        <w:numPr>
+          <w:ilvl w:val="0"/>
+          <w:numId w:val="4"/>
+        </w:numPr>
+      </w:pPr>
+      <w:r>
+        <w:t>A piece of equipment</w:t>
+      </w:r>
+    </w:p>
+    <w:p>
+      <w:pPr>
+        <w:pStyle w:val="ListParagraph"/>
+        <w:numPr>
+          <w:ilvl w:val="0"/>
+          <w:numId w:val="4"/>
+        </w:numPr>
+      </w:pPr>
+      <w:r>
+        <w:lastRenderedPageBreak/>
         <w:t>A file</w:t>
       </w:r>
     </w:p>
     <w:p>
       <w:r>
+        <w:t>Kind of like a scalable AE</w:t>
+      </w:r>
+    </w:p>
+    <w:p>
+      <w:r>
+        <w:t>Takes requests, cannot be directly commanded to do something</w:t>
+      </w:r>
+    </w:p>
+    <w:p>
+      <w:pPr>
+        <w:pStyle w:val="Heading1"/>
+      </w:pPr>
+      <w:bookmarkStart w:id="5" w:name="_Toc467223920"/>
+      <w:r>
+        <w:t>Connector</w:t>
+      </w:r>
+      <w:bookmarkEnd w:id="5"/>
+    </w:p>
+    <w:p>
+      <w:r>
+        <w:t>The interface between an actor and a caller</w:t>
+      </w:r>
+    </w:p>
+    <w:p>
+      <w:r>
+        <w:t>Connector VIs would by synonymous with action engine actions</w:t>
+      </w:r>
+      <w:bookmarkStart w:id="6" w:name="_GoBack"/>
+      <w:bookmarkEnd w:id="6"/>
+    </w:p>
+    <w:p>
+      <w:pPr>
+        <w:pStyle w:val="Heading1"/>
+      </w:pPr>
+      <w:bookmarkStart w:id="7" w:name="_Toc467223921"/>
+      <w:r>
+        <w:t>Job</w:t>
+      </w:r>
+      <w:bookmarkEnd w:id="7"/>
+    </w:p>
+    <w:p>
+      <w:r>
+        <w:t>An internal action to an actor</w:t>
+      </w:r>
+    </w:p>
+    <w:p>
+      <w:r>
+        <w:t>Can be queued up within an actor</w:t>
+      </w:r>
+    </w:p>
+    <w:p>
+      <w:r>
+        <w:t>Can easily be replaced with VIs, but reduces file volume for simple actors</w:t>
+      </w:r>
+    </w:p>
+    <w:p>
+      <w:pPr>
+        <w:pStyle w:val="Heading1"/>
+      </w:pPr>
+      <w:bookmarkStart w:id="8" w:name="_Toc467223922"/>
+      <w:r>
+        <w:t>Job Sequence</w:t>
+      </w:r>
+      <w:bookmarkEnd w:id="8"/>
+    </w:p>
+    <w:p>
+      <w:r>
+        <w:t>A predefined sequence of jobs</w:t>
+      </w:r>
+    </w:p>
+    <w:p>
+      <w:pPr>
+        <w:pStyle w:val="Heading1"/>
+      </w:pPr>
+      <w:bookmarkStart w:id="9" w:name="_Toc467223923"/>
+      <w:r>
+        <w:t>Baked jobs</w:t>
+      </w:r>
+      <w:bookmarkEnd w:id="9"/>
+    </w:p>
+    <w:p>
+      <w:pPr>
+        <w:pStyle w:val="Heading2"/>
+      </w:pPr>
+      <w:bookmarkStart w:id="10" w:name="_Toc467223924"/>
+      <w:r>
+        <w:t>FTW: Initialize</w:t>
+      </w:r>
+      <w:bookmarkEnd w:id="10"/>
+    </w:p>
+    <w:p>
+      <w:r>
+        <w:t>Called after critical startup jobs</w:t>
+      </w:r>
+    </w:p>
+    <w:p>
+      <w:r>
+        <w:t>Responds to launcher that the actor is fully initialized</w:t>
+      </w:r>
+    </w:p>
+    <w:p>
+      <w:pPr>
+        <w:pStyle w:val="Heading2"/>
+      </w:pPr>
+      <w:bookmarkStart w:id="11" w:name="_Toc467223925"/>
+      <w:r>
+        <w:t>FTW: Event Handler</w:t>
+      </w:r>
+      <w:bookmarkEnd w:id="11"/>
+    </w:p>
+    <w:p>
+      <w:r>
+        <w:t>Waits for a request or user input</w:t>
+      </w:r>
+    </w:p>
+    <w:p>
+      <w:r>
+        <w:t>Default job when job queue is empty</w:t>
+      </w:r>
+    </w:p>
+    <w:p>
+      <w:pPr>
+        <w:pStyle w:val="Heading2"/>
+      </w:pPr>
+      <w:bookmarkStart w:id="12" w:name="_Toc467223926"/>
+      <w:r>
+        <w:t>FTW: Error Handler</w:t>
+      </w:r>
+      <w:bookmarkEnd w:id="12"/>
+    </w:p>
+    <w:p>
+      <w:r>
+        <w:t>Executes when a previous job has an outgoing error</w:t>
+      </w:r>
+    </w:p>
+    <w:p>
+      <w:r>
+        <w:t>Logs the error, performs any other custom error handling, then clears the error and continues with the next job in the queue</w:t>
+      </w:r>
+    </w:p>
+    <w:p>
+      <w:pPr>
+        <w:pStyle w:val="Heading2"/>
+      </w:pPr>
+      <w:bookmarkStart w:id="13" w:name="_Toc467223927"/>
+      <w:r>
+        <w:t>FTW: Shutdown</w:t>
+      </w:r>
+      <w:bookmarkEnd w:id="13"/>
+    </w:p>
+    <w:p>
+      <w:r>
+        <w:t>The last job that is executed when an actor is shutting down</w:t>
+      </w:r>
+    </w:p>
+    <w:p>
+      <w:r>
         <w:lastRenderedPageBreak/>
-        <w:t>Kind of like a scalable AE</w:t>
-      </w:r>
-    </w:p>
-    <w:p>
-      <w:r>
-        <w:t>Takes requests, cannot be directly commanded to do something</w:t>
+        <w:t>Will stop the while loop, so no subsequent jobs will execute</w:t>
       </w:r>
     </w:p>
     <w:p>
       <w:pPr>
         <w:pStyle w:val="Heading1"/>
       </w:pPr>
-      <w:r>
-        <w:t>Connector</w:t>
-      </w:r>
-    </w:p>
-    <w:p>
-      <w:r>
-        <w:t>The interface between an actor and a caller</w:t>
-      </w:r>
-    </w:p>
-    <w:p>
-      <w:pPr>
-        <w:pStyle w:val="Heading1"/>
-      </w:pPr>
-      <w:r>
-        <w:t>Job</w:t>
-      </w:r>
-    </w:p>
-    <w:p>
-      <w:r>
-        <w:t>An internal action to an actor</w:t>
-      </w:r>
-    </w:p>
-    <w:p>
-      <w:r>
-        <w:t>Can be queued up within an actor</w:t>
-      </w:r>
-    </w:p>
-    <w:p>
-      <w:r>
-        <w:t>Can easily be replaced with VIs, but reduces file volume for simple actors</w:t>
-      </w:r>
-    </w:p>
-    <w:p>
-      <w:pPr>
-        <w:pStyle w:val="Heading1"/>
-      </w:pPr>
-      <w:r>
-        <w:t>Job Sequence</w:t>
-      </w:r>
-    </w:p>
-    <w:p>
-      <w:r>
-        <w:t>A predefined sequence of jobs</w:t>
-      </w:r>
-    </w:p>
-    <w:p>
-      <w:pPr>
-        <w:pStyle w:val="Heading1"/>
-      </w:pPr>
-      <w:r>
-        <w:t>Baked jobs</w:t>
-      </w:r>
-    </w:p>
-    <w:p>
-      <w:pPr>
-        <w:pStyle w:val="Heading2"/>
-      </w:pPr>
-      <w:r>
-        <w:t>FTW: Initialize</w:t>
-      </w:r>
-    </w:p>
-    <w:p>
-      <w:r>
-        <w:t>Called after critical startup jobs</w:t>
-      </w:r>
-    </w:p>
-    <w:p>
-      <w:r>
-        <w:t>Responds to launcher that the actor is fully initialized</w:t>
-      </w:r>
-    </w:p>
-    <w:p>
-      <w:pPr>
-        <w:pStyle w:val="Heading2"/>
-      </w:pPr>
-      <w:r>
-        <w:t>FTW: Event Handler</w:t>
-      </w:r>
-    </w:p>
-    <w:p>
-      <w:r>
-        <w:t>Waits for a request or user input</w:t>
-      </w:r>
-    </w:p>
-    <w:p>
-      <w:r>
-        <w:t>Default job when job queue is empty</w:t>
-      </w:r>
-    </w:p>
-    <w:p>
-      <w:pPr>
-        <w:pStyle w:val="Heading2"/>
-      </w:pPr>
-      <w:r>
-        <w:t>FTW: Error Handler</w:t>
-      </w:r>
-    </w:p>
-    <w:p>
-      <w:r>
-        <w:t>Executes when a previous job has an outgoing error</w:t>
-      </w:r>
-    </w:p>
-    <w:p>
-      <w:r>
-        <w:t>Logs the error, performs any other custom error handling, then clears the error and continues with the next job in the queue</w:t>
-      </w:r>
-    </w:p>
-    <w:p>
-      <w:pPr>
-        <w:pStyle w:val="Heading2"/>
-      </w:pPr>
-      <w:r>
-        <w:t>FTW: Shutdown</w:t>
-      </w:r>
-    </w:p>
-    <w:p>
-      <w:r>
-        <w:t>The last job that is executed when an actor is shutting down</w:t>
-      </w:r>
-    </w:p>
-    <w:p>
-      <w:r>
-        <w:t>Will stop the while loop, so no subsequent jobs will execute</w:t>
-      </w:r>
-    </w:p>
-    <w:p>
-      <w:pPr>
-        <w:pStyle w:val="Heading1"/>
-      </w:pPr>
-      <w:r>
-        <w:lastRenderedPageBreak/>
-        <w:t>Best practices</w:t>
-      </w:r>
-    </w:p>
-    <w:p>
-      <w:r>
-        <w:t>Requests for asking an actor to do something</w:t>
-      </w:r>
-    </w:p>
-    <w:p>
-      <w:r>
-        <w:t>Publish data when an actor needs to tell the world about itself (status/state usually) as opposed to queries</w:t>
-      </w:r>
-    </w:p>
-    <w:p>
-      <w:r>
-        <w:t xml:space="preserve">Use actor </w:t>
-      </w:r>
-      <w:proofErr w:type="spellStart"/>
-      <w:r>
-        <w:t>init</w:t>
-      </w:r>
-      <w:proofErr w:type="spellEnd"/>
-      <w:r>
-        <w:t xml:space="preserve"> for </w:t>
-      </w:r>
-      <w:proofErr w:type="spellStart"/>
-      <w:r>
-        <w:t>deserializing</w:t>
-      </w:r>
-      <w:proofErr w:type="spellEnd"/>
-      <w:r>
-        <w:t xml:space="preserve"> configuration string only</w:t>
-      </w:r>
-    </w:p>
-    <w:p>
-      <w:r>
-        <w:t>Perform actor launch critical jobs before FTW: Initialize</w:t>
-      </w:r>
-      <w:r>
-        <w:t xml:space="preserve"> and use </w:t>
-      </w:r>
-      <w:r>
-        <w:rPr>
-          <w:rStyle w:val="Strong"/>
-        </w:rPr>
-        <w:t>FTW-Actor-OnError-BeginShutdownSequence.vi</w:t>
-      </w:r>
-      <w:r>
-        <w:t xml:space="preserve"> to shut down if critical steps error</w:t>
-      </w:r>
-    </w:p>
-    <w:p>
-      <w:pPr>
-        <w:pStyle w:val="Heading1"/>
-      </w:pPr>
-      <w:r>
-        <w:t>Connection Strings</w:t>
-      </w:r>
-    </w:p>
-    <w:p>
-      <w:r>
-        <w:t>Connection strings define the transport mechanism that is used for requests or published messages.</w:t>
-      </w:r>
-    </w:p>
-    <w:p>
-      <w:r>
-        <w:t>The available transports are In Process (</w:t>
-      </w:r>
-      <w:proofErr w:type="spellStart"/>
-      <w:r>
-        <w:t>inproc</w:t>
-      </w:r>
-      <w:proofErr w:type="spellEnd"/>
-      <w:r>
-        <w:t>) and TCP.</w:t>
-      </w:r>
-    </w:p>
-    <w:p>
-      <w:r>
-        <w:t>Connection strings are specified similar to URLs with a qualifier.</w:t>
-      </w:r>
-    </w:p>
-    <w:p>
-      <w:r>
-        <w:t>Connection strings can be randomized using wildcards, “</w:t>
+      <w:bookmarkStart w:id="14" w:name="_Toc467223928"/>
+      <w:r>
+        <w:t>Endpoint Address</w:t>
+      </w:r>
+      <w:r>
+        <w:t xml:space="preserve"> Strings</w:t>
+      </w:r>
+      <w:bookmarkEnd w:id="14"/>
+    </w:p>
+    <w:p>
+      <w:r>
+        <w:t>Address</w:t>
+      </w:r>
+      <w:r>
+        <w:t xml:space="preserve"> strings define the transport mechanism that is used for requests or published messages.</w:t>
+      </w:r>
+    </w:p>
+    <w:p>
+      <w:r>
+        <w:t>The available transports are In Process (inproc) and TCP.</w:t>
+      </w:r>
+    </w:p>
+    <w:p>
+      <w:r>
+        <w:t>Address</w:t>
+      </w:r>
+      <w:r>
+        <w:t xml:space="preserve"> strings are specified similar to URLs</w:t>
+      </w:r>
+      <w:r>
+        <w:t>,</w:t>
+      </w:r>
+      <w:r>
+        <w:t xml:space="preserve"> with a qualifier.</w:t>
+      </w:r>
+    </w:p>
+    <w:p>
+      <w:r>
+        <w:t>Address</w:t>
+      </w:r>
+      <w:r>
+        <w:t xml:space="preserve"> strings can be randomized using wildcards, “</w:t>
       </w:r>
       <w:r>
         <w:rPr>
@@ -771,20 +2352,15 @@
       <w:pPr>
         <w:pStyle w:val="Heading2"/>
       </w:pPr>
-      <w:proofErr w:type="spellStart"/>
+      <w:bookmarkStart w:id="15" w:name="_Toc467223929"/>
       <w:r>
         <w:t>Inproc</w:t>
       </w:r>
-      <w:proofErr w:type="spellEnd"/>
-    </w:p>
-    <w:p>
-      <w:proofErr w:type="spellStart"/>
-      <w:r>
-        <w:t>Inproc</w:t>
-      </w:r>
-      <w:proofErr w:type="spellEnd"/>
-      <w:r>
-        <w:t xml:space="preserve"> is used for </w:t>
+      <w:bookmarkEnd w:id="15"/>
+    </w:p>
+    <w:p>
+      <w:r>
+        <w:t xml:space="preserve">Inproc is used for </w:t>
       </w:r>
       <w:r>
         <w:rPr>
@@ -793,15 +2369,7 @@
         <w:t>intra</w:t>
       </w:r>
       <w:r>
-        <w:t xml:space="preserve">-process communication. </w:t>
-      </w:r>
-      <w:proofErr w:type="spellStart"/>
-      <w:r>
-        <w:t>Inproc</w:t>
-      </w:r>
-      <w:proofErr w:type="spellEnd"/>
-      <w:r>
-        <w:t xml:space="preserve"> is much faster than TCP, but it is limited to wherever a LabVIEW queue can be used, so not between executables or between machines.</w:t>
+        <w:t>-process communication. Inproc is much faster than TCP, but it is limited to wherever a LabVIEW queue can be used, so not between executables or between machines.</w:t>
       </w:r>
     </w:p>
     <w:p>
@@ -830,16 +2398,15 @@
       <w:pPr>
         <w:pStyle w:val="Heading2"/>
       </w:pPr>
+      <w:bookmarkStart w:id="16" w:name="_Toc467223930"/>
       <w:r>
         <w:t>TCP</w:t>
       </w:r>
-    </w:p>
-    <w:p>
-      <w:r>
-        <w:t>TCP</w:t>
-      </w:r>
-      <w:r>
-        <w:t xml:space="preserve"> is used for </w:t>
+      <w:bookmarkEnd w:id="16"/>
+    </w:p>
+    <w:p>
+      <w:r>
+        <w:t xml:space="preserve">TCP is used for </w:t>
       </w:r>
       <w:r>
         <w:rPr>
@@ -858,50 +2425,422 @@
       <w:r>
         <w:t>Format</w:t>
       </w:r>
+      <w:r>
+        <w:t>s</w:t>
+      </w:r>
     </w:p>
     <w:p>
       <w:pPr>
         <w:pStyle w:val="Code"/>
       </w:pPr>
       <w:r>
-        <w:t>tcp</w:t>
-      </w:r>
-      <w:r>
-        <w:t>://</w:t>
-      </w:r>
-      <w:r>
-        <w:t>&lt;IPaddress&gt;</w:t>
-      </w:r>
-      <w:proofErr w:type="gramStart"/>
-      <w:r>
-        <w:t>[:port</w:t>
-      </w:r>
-      <w:proofErr w:type="gramEnd"/>
-      <w:r>
-        <w:t>][/namedPort]</w:t>
-      </w:r>
-    </w:p>
-    <w:p>
-      <w:bookmarkStart w:id="0" w:name="_GoBack"/>
-      <w:bookmarkEnd w:id="0"/>
-    </w:p>
-    <w:p>
-      <w:pPr>
-        <w:pStyle w:val="Heading2"/>
-      </w:pPr>
-      <w:r>
-        <w:t>Examples</w:t>
+        <w:t>tcp://&lt;</w:t>
+      </w:r>
+      <w:r>
+        <w:t>domain</w:t>
+      </w:r>
+      <w:r>
+        <w:t>&gt;[:port][/</w:t>
+      </w:r>
+      <w:r>
+        <w:t>serviceName</w:t>
+      </w:r>
+      <w:r>
+        <w:t>]</w:t>
       </w:r>
     </w:p>
     <w:tbl>
       <w:tblPr>
-        <w:tblStyle w:val="ListTable4-Accent1"/>
+        <w:tblStyle w:val="ListTable3-Accent1"/>
         <w:tblW w:w="0" w:type="auto"/>
-        <w:tblLook w:val="04A0" w:firstRow="1" w:lastRow="0" w:firstColumn="1" w:lastColumn="0" w:noHBand="0" w:noVBand="1"/>
+        <w:tblLayout w:type="fixed"/>
+        <w:tblLook w:val="00A0" w:firstRow="1" w:lastRow="0" w:firstColumn="1" w:lastColumn="0" w:noHBand="0" w:noVBand="0"/>
+      </w:tblPr>
+      <w:tblGrid>
+        <w:gridCol w:w="2965"/>
+        <w:gridCol w:w="3150"/>
+        <w:gridCol w:w="3955"/>
+      </w:tblGrid>
+      <w:tr>
+        <w:trPr>
+          <w:cnfStyle w:val="100000000000" w:firstRow="1" w:lastRow="0" w:firstColumn="0" w:lastColumn="0" w:oddVBand="0" w:evenVBand="0" w:oddHBand="0" w:evenHBand="0" w:firstRowFirstColumn="0" w:firstRowLastColumn="0" w:lastRowFirstColumn="0" w:lastRowLastColumn="0"/>
+          <w:cantSplit/>
+          <w:trHeight w:val="323"/>
+          <w:tblHeader/>
+        </w:trPr>
+        <w:tc>
+          <w:tcPr>
+            <w:cnfStyle w:val="001000000100" w:firstRow="0" w:lastRow="0" w:firstColumn="1" w:lastColumn="0" w:oddVBand="0" w:evenVBand="0" w:oddHBand="0" w:evenHBand="0" w:firstRowFirstColumn="1" w:firstRowLastColumn="0" w:lastRowFirstColumn="0" w:lastRowLastColumn="0"/>
+            <w:tcW w:w="2965" w:type="dxa"/>
+          </w:tcPr>
+          <w:p>
+            <w:r>
+              <w:t>Format</w:t>
+            </w:r>
+          </w:p>
+        </w:tc>
+        <w:tc>
+          <w:tcPr>
+            <w:cnfStyle w:val="000010000000" w:firstRow="0" w:lastRow="0" w:firstColumn="0" w:lastColumn="0" w:oddVBand="1" w:evenVBand="0" w:oddHBand="0" w:evenHBand="0" w:firstRowFirstColumn="0" w:firstRowLastColumn="0" w:lastRowFirstColumn="0" w:lastRowLastColumn="0"/>
+            <w:tcW w:w="3150" w:type="dxa"/>
+          </w:tcPr>
+          <w:p>
+            <w:r>
+              <w:t>Examples</w:t>
+            </w:r>
+          </w:p>
+        </w:tc>
+        <w:tc>
+          <w:tcPr>
+            <w:tcW w:w="3955" w:type="dxa"/>
+          </w:tcPr>
+          <w:p>
+            <w:pPr>
+              <w:cnfStyle w:val="100000000000" w:firstRow="1" w:lastRow="0" w:firstColumn="0" w:lastColumn="0" w:oddVBand="0" w:evenVBand="0" w:oddHBand="0" w:evenHBand="0" w:firstRowFirstColumn="0" w:firstRowLastColumn="0" w:lastRowFirstColumn="0" w:lastRowLastColumn="0"/>
+            </w:pPr>
+            <w:r>
+              <w:t>Description</w:t>
+            </w:r>
+          </w:p>
+        </w:tc>
+      </w:tr>
+      <w:tr>
+        <w:trPr>
+          <w:cnfStyle w:val="000000100000" w:firstRow="0" w:lastRow="0" w:firstColumn="0" w:lastColumn="0" w:oddVBand="0" w:evenVBand="0" w:oddHBand="1" w:evenHBand="0" w:firstRowFirstColumn="0" w:firstRowLastColumn="0" w:lastRowFirstColumn="0" w:lastRowLastColumn="0"/>
+          <w:cantSplit/>
+          <w:trHeight w:val="107"/>
+        </w:trPr>
+        <w:tc>
+          <w:tcPr>
+            <w:cnfStyle w:val="001000000000" w:firstRow="0" w:lastRow="0" w:firstColumn="1" w:lastColumn="0" w:oddVBand="0" w:evenVBand="0" w:oddHBand="0" w:evenHBand="0" w:firstRowFirstColumn="0" w:firstRowLastColumn="0" w:lastRowFirstColumn="0" w:lastRowLastColumn="0"/>
+            <w:tcW w:w="2965" w:type="dxa"/>
+          </w:tcPr>
+          <w:p>
+            <w:pPr>
+              <w:rPr>
+                <w:rFonts w:ascii="Consolas" w:hAnsi="Consolas"/>
+              </w:rPr>
+            </w:pPr>
+            <w:r>
+              <w:rPr>
+                <w:rFonts w:ascii="Consolas" w:hAnsi="Consolas"/>
+              </w:rPr>
+              <w:t>tcp://&lt;</w:t>
+            </w:r>
+            <w:r>
+              <w:rPr>
+                <w:rFonts w:ascii="Consolas" w:hAnsi="Consolas"/>
+              </w:rPr>
+              <w:t>domain</w:t>
+            </w:r>
+            <w:r>
+              <w:rPr>
+                <w:rFonts w:ascii="Consolas" w:hAnsi="Consolas"/>
+              </w:rPr>
+              <w:t>&gt;</w:t>
+            </w:r>
+            <w:r>
+              <w:rPr>
+                <w:rFonts w:ascii="Consolas" w:hAnsi="Consolas"/>
+              </w:rPr>
+              <w:t>:</w:t>
+            </w:r>
+            <w:r>
+              <w:rPr>
+                <w:rFonts w:ascii="Consolas" w:hAnsi="Consolas"/>
+              </w:rPr>
+              <w:t>&lt;</w:t>
+            </w:r>
+            <w:r>
+              <w:rPr>
+                <w:rFonts w:ascii="Consolas" w:hAnsi="Consolas"/>
+              </w:rPr>
+              <w:t>port</w:t>
+            </w:r>
+            <w:r>
+              <w:rPr>
+                <w:rFonts w:ascii="Consolas" w:hAnsi="Consolas"/>
+              </w:rPr>
+              <w:t>&gt;</w:t>
+            </w:r>
+          </w:p>
+        </w:tc>
+        <w:tc>
+          <w:tcPr>
+            <w:cnfStyle w:val="000010000000" w:firstRow="0" w:lastRow="0" w:firstColumn="0" w:lastColumn="0" w:oddVBand="1" w:evenVBand="0" w:oddHBand="0" w:evenHBand="0" w:firstRowFirstColumn="0" w:firstRowLastColumn="0" w:lastRowFirstColumn="0" w:lastRowLastColumn="0"/>
+            <w:tcW w:w="3150" w:type="dxa"/>
+          </w:tcPr>
+          <w:p>
+            <w:pPr>
+              <w:rPr>
+                <w:rFonts w:ascii="Consolas" w:hAnsi="Consolas"/>
+              </w:rPr>
+            </w:pPr>
+            <w:r>
+              <w:rPr>
+                <w:rFonts w:ascii="Consolas" w:hAnsi="Consolas"/>
+              </w:rPr>
+              <w:t>tcp://localhost:45678</w:t>
+            </w:r>
+          </w:p>
+          <w:p>
+            <w:pPr>
+              <w:rPr>
+                <w:rFonts w:ascii="Consolas" w:hAnsi="Consolas"/>
+              </w:rPr>
+            </w:pPr>
+            <w:r>
+              <w:rPr>
+                <w:rFonts w:ascii="Consolas" w:hAnsi="Consolas"/>
+              </w:rPr>
+              <w:t>tcp://169.254.1.2:34567</w:t>
+            </w:r>
+          </w:p>
+        </w:tc>
+        <w:tc>
+          <w:tcPr>
+            <w:tcW w:w="3955" w:type="dxa"/>
+          </w:tcPr>
+          <w:p>
+            <w:pPr>
+              <w:cnfStyle w:val="000000100000" w:firstRow="0" w:lastRow="0" w:firstColumn="0" w:lastColumn="0" w:oddVBand="0" w:evenVBand="0" w:oddHBand="1" w:evenHBand="0" w:firstRowFirstColumn="0" w:firstRowLastColumn="0" w:lastRowFirstColumn="0" w:lastRowLastColumn="0"/>
+            </w:pPr>
+            <w:r>
+              <w:t>Specific IP address and port</w:t>
+            </w:r>
+          </w:p>
+        </w:tc>
+      </w:tr>
+      <w:tr>
+        <w:trPr>
+          <w:cantSplit/>
+          <w:trHeight w:val="1340"/>
+        </w:trPr>
+        <w:tc>
+          <w:tcPr>
+            <w:cnfStyle w:val="001000000000" w:firstRow="0" w:lastRow="0" w:firstColumn="1" w:lastColumn="0" w:oddVBand="0" w:evenVBand="0" w:oddHBand="0" w:evenHBand="0" w:firstRowFirstColumn="0" w:firstRowLastColumn="0" w:lastRowFirstColumn="0" w:lastRowLastColumn="0"/>
+            <w:tcW w:w="2965" w:type="dxa"/>
+          </w:tcPr>
+          <w:p>
+            <w:pPr>
+              <w:rPr>
+                <w:rFonts w:ascii="Consolas" w:hAnsi="Consolas"/>
+              </w:rPr>
+            </w:pPr>
+            <w:r>
+              <w:rPr>
+                <w:rFonts w:ascii="Consolas" w:hAnsi="Consolas"/>
+              </w:rPr>
+              <w:t>tcp://&lt;</w:t>
+            </w:r>
+            <w:r>
+              <w:rPr>
+                <w:rFonts w:ascii="Consolas" w:hAnsi="Consolas"/>
+              </w:rPr>
+              <w:t>domain</w:t>
+            </w:r>
+            <w:r>
+              <w:rPr>
+                <w:rFonts w:ascii="Consolas" w:hAnsi="Consolas"/>
+              </w:rPr>
+              <w:t>&gt;/&lt;</w:t>
+            </w:r>
+            <w:r>
+              <w:rPr>
+                <w:rFonts w:ascii="Consolas" w:hAnsi="Consolas"/>
+              </w:rPr>
+              <w:t>serviceName</w:t>
+            </w:r>
+            <w:r>
+              <w:rPr>
+                <w:rFonts w:ascii="Consolas" w:hAnsi="Consolas"/>
+              </w:rPr>
+              <w:t>&gt;</w:t>
+            </w:r>
+          </w:p>
+        </w:tc>
+        <w:tc>
+          <w:tcPr>
+            <w:cnfStyle w:val="000010000000" w:firstRow="0" w:lastRow="0" w:firstColumn="0" w:lastColumn="0" w:oddVBand="1" w:evenVBand="0" w:oddHBand="0" w:evenHBand="0" w:firstRowFirstColumn="0" w:firstRowLastColumn="0" w:lastRowFirstColumn="0" w:lastRowLastColumn="0"/>
+            <w:tcW w:w="3150" w:type="dxa"/>
+          </w:tcPr>
+          <w:p>
+            <w:pPr>
+              <w:rPr>
+                <w:rFonts w:ascii="Consolas" w:hAnsi="Consolas"/>
+              </w:rPr>
+            </w:pPr>
+            <w:r>
+              <w:rPr>
+                <w:rFonts w:ascii="Consolas" w:hAnsi="Consolas"/>
+              </w:rPr>
+              <w:t>tcp://localhost</w:t>
+            </w:r>
+            <w:r>
+              <w:rPr>
+                <w:rFonts w:ascii="Consolas" w:hAnsi="Consolas"/>
+              </w:rPr>
+              <w:t>/</w:t>
+            </w:r>
+            <w:r>
+              <w:rPr>
+                <w:rFonts w:ascii="Consolas" w:hAnsi="Consolas"/>
+              </w:rPr>
+              <w:t>*</w:t>
+            </w:r>
+          </w:p>
+          <w:p>
+            <w:pPr>
+              <w:rPr>
+                <w:rFonts w:ascii="Consolas" w:hAnsi="Consolas"/>
+              </w:rPr>
+            </w:pPr>
+            <w:r>
+              <w:rPr>
+                <w:rFonts w:ascii="Consolas" w:hAnsi="Consolas"/>
+              </w:rPr>
+              <w:t>tcp://169.254.1.2</w:t>
+            </w:r>
+            <w:r>
+              <w:rPr>
+                <w:rFonts w:ascii="Consolas" w:hAnsi="Consolas"/>
+              </w:rPr>
+              <w:t>/analogInput</w:t>
+            </w:r>
+          </w:p>
+        </w:tc>
+        <w:tc>
+          <w:tcPr>
+            <w:tcW w:w="3955" w:type="dxa"/>
+          </w:tcPr>
+          <w:p>
+            <w:pPr>
+              <w:cnfStyle w:val="000000000000" w:firstRow="0" w:lastRow="0" w:firstColumn="0" w:lastColumn="0" w:oddVBand="0" w:evenVBand="0" w:oddHBand="0" w:evenHBand="0" w:firstRowFirstColumn="0" w:firstRowLastColumn="0" w:lastRowFirstColumn="0" w:lastRowLastColumn="0"/>
+            </w:pPr>
+            <w:r>
+              <w:t xml:space="preserve">A named </w:t>
+            </w:r>
+            <w:r>
+              <w:t xml:space="preserve">service will query </w:t>
+            </w:r>
+            <w:r>
+              <w:t>the NI Service Locator for the port number registered with the service name</w:t>
+            </w:r>
+            <w:r>
+              <w:t xml:space="preserve"> and use that port. The port does not need to be specified.</w:t>
+            </w:r>
+          </w:p>
+        </w:tc>
+      </w:tr>
+      <w:tr>
+        <w:trPr>
+          <w:cnfStyle w:val="000000100000" w:firstRow="0" w:lastRow="0" w:firstColumn="0" w:lastColumn="0" w:oddVBand="0" w:evenVBand="0" w:oddHBand="1" w:evenHBand="0" w:firstRowFirstColumn="0" w:firstRowLastColumn="0" w:lastRowFirstColumn="0" w:lastRowLastColumn="0"/>
+          <w:cantSplit/>
+          <w:trHeight w:val="1070"/>
+        </w:trPr>
+        <w:tc>
+          <w:tcPr>
+            <w:cnfStyle w:val="001000000000" w:firstRow="0" w:lastRow="0" w:firstColumn="1" w:lastColumn="0" w:oddVBand="0" w:evenVBand="0" w:oddHBand="0" w:evenHBand="0" w:firstRowFirstColumn="0" w:firstRowLastColumn="0" w:lastRowFirstColumn="0" w:lastRowLastColumn="0"/>
+            <w:tcW w:w="2965" w:type="dxa"/>
+          </w:tcPr>
+          <w:p>
+            <w:pPr>
+              <w:rPr>
+                <w:rFonts w:ascii="Consolas" w:hAnsi="Consolas"/>
+              </w:rPr>
+            </w:pPr>
+            <w:r>
+              <w:rPr>
+                <w:rFonts w:ascii="Consolas" w:hAnsi="Consolas"/>
+              </w:rPr>
+              <w:t>tcp://&lt;</w:t>
+            </w:r>
+            <w:r>
+              <w:rPr>
+                <w:rFonts w:ascii="Consolas" w:hAnsi="Consolas"/>
+              </w:rPr>
+              <w:t>domain&gt;</w:t>
+            </w:r>
+            <w:r>
+              <w:rPr>
+                <w:rFonts w:ascii="Consolas" w:hAnsi="Consolas"/>
+              </w:rPr>
+              <w:t>:&lt;port&gt;</w:t>
+            </w:r>
+            <w:r>
+              <w:rPr>
+                <w:rFonts w:ascii="Consolas" w:hAnsi="Consolas"/>
+              </w:rPr>
+              <w:t>/&lt;serviceName&gt;</w:t>
+            </w:r>
+          </w:p>
+        </w:tc>
+        <w:tc>
+          <w:tcPr>
+            <w:cnfStyle w:val="000010000000" w:firstRow="0" w:lastRow="0" w:firstColumn="0" w:lastColumn="0" w:oddVBand="1" w:evenVBand="0" w:oddHBand="0" w:evenHBand="0" w:firstRowFirstColumn="0" w:firstRowLastColumn="0" w:lastRowFirstColumn="0" w:lastRowLastColumn="0"/>
+            <w:tcW w:w="3150" w:type="dxa"/>
+          </w:tcPr>
+          <w:p>
+            <w:pPr>
+              <w:rPr>
+                <w:rFonts w:ascii="Consolas" w:hAnsi="Consolas"/>
+              </w:rPr>
+            </w:pPr>
+            <w:r>
+              <w:rPr>
+                <w:rFonts w:ascii="Consolas" w:hAnsi="Consolas"/>
+              </w:rPr>
+              <w:t>tcp://169.254.1.2</w:t>
+            </w:r>
+            <w:r>
+              <w:rPr>
+                <w:rFonts w:ascii="Consolas" w:hAnsi="Consolas"/>
+              </w:rPr>
+              <w:t>:56789</w:t>
+            </w:r>
+            <w:r>
+              <w:rPr>
+                <w:rFonts w:ascii="Consolas" w:hAnsi="Consolas"/>
+              </w:rPr>
+              <w:t>/analogInput</w:t>
+            </w:r>
+          </w:p>
+        </w:tc>
+        <w:tc>
+          <w:tcPr>
+            <w:tcW w:w="3955" w:type="dxa"/>
+          </w:tcPr>
+          <w:p>
+            <w:pPr>
+              <w:cnfStyle w:val="000000100000" w:firstRow="0" w:lastRow="0" w:firstColumn="0" w:lastColumn="0" w:oddVBand="0" w:evenVBand="0" w:oddHBand="1" w:evenHBand="0" w:firstRowFirstColumn="0" w:firstRowLastColumn="0" w:lastRowFirstColumn="0" w:lastRowLastColumn="0"/>
+            </w:pPr>
+            <w:r>
+              <w:t>This format will only be output by a TCP endpoint when a service name is used. This should not be used as an input for connecting other endpoints.</w:t>
+            </w:r>
+          </w:p>
+        </w:tc>
+      </w:tr>
+    </w:tbl>
+    <w:p/>
+    <w:p>
+      <w:pPr>
+        <w:pStyle w:val="Heading2"/>
+      </w:pPr>
+      <w:bookmarkStart w:id="17" w:name="_Toc467223931"/>
+      <w:r>
+        <w:t>Examples</w:t>
+      </w:r>
+      <w:bookmarkEnd w:id="17"/>
+    </w:p>
+    <w:tbl>
+      <w:tblPr>
+        <w:tblStyle w:val="ListTable3-Accent1"/>
+        <w:tblW w:w="0" w:type="auto"/>
+        <w:tblLook w:val="00A0" w:firstRow="1" w:lastRow="0" w:firstColumn="1" w:lastColumn="0" w:noHBand="0" w:noVBand="0"/>
       </w:tblPr>
       <w:tblGrid>
         <w:gridCol w:w="2757"/>
-        <w:gridCol w:w="6748"/>
+        <w:gridCol w:w="6990"/>
       </w:tblGrid>
       <w:tr>
         <w:trPr>
@@ -909,7 +2848,7 @@
         </w:trPr>
         <w:tc>
           <w:tcPr>
-            <w:cnfStyle w:val="001000000000" w:firstRow="0" w:lastRow="0" w:firstColumn="1" w:lastColumn="0" w:oddVBand="0" w:evenVBand="0" w:oddHBand="0" w:evenHBand="0" w:firstRowFirstColumn="0" w:firstRowLastColumn="0" w:lastRowFirstColumn="0" w:lastRowLastColumn="0"/>
+            <w:cnfStyle w:val="001000000100" w:firstRow="0" w:lastRow="0" w:firstColumn="1" w:lastColumn="0" w:oddVBand="0" w:evenVBand="0" w:oddHBand="0" w:evenHBand="0" w:firstRowFirstColumn="1" w:firstRowLastColumn="0" w:lastRowFirstColumn="0" w:lastRowLastColumn="0"/>
             <w:tcW w:w="0" w:type="auto"/>
           </w:tcPr>
           <w:p>
@@ -920,12 +2859,10 @@
         </w:tc>
         <w:tc>
           <w:tcPr>
+            <w:cnfStyle w:val="000010000000" w:firstRow="0" w:lastRow="0" w:firstColumn="0" w:lastColumn="0" w:oddVBand="1" w:evenVBand="0" w:oddHBand="0" w:evenHBand="0" w:firstRowFirstColumn="0" w:firstRowLastColumn="0" w:lastRowFirstColumn="0" w:lastRowLastColumn="0"/>
             <w:tcW w:w="0" w:type="auto"/>
           </w:tcPr>
           <w:p>
-            <w:pPr>
-              <w:cnfStyle w:val="100000000000" w:firstRow="1" w:lastRow="0" w:firstColumn="0" w:lastColumn="0" w:oddVBand="0" w:evenVBand="0" w:oddHBand="0" w:evenHBand="0" w:firstRowFirstColumn="0" w:firstRowLastColumn="0" w:lastRowFirstColumn="0" w:lastRowLastColumn="0"/>
-            </w:pPr>
             <w:r>
               <w:t>Resolved String</w:t>
             </w:r>
@@ -952,12 +2889,12 @@
         </w:tc>
         <w:tc>
           <w:tcPr>
+            <w:cnfStyle w:val="000010000000" w:firstRow="0" w:lastRow="0" w:firstColumn="0" w:lastColumn="0" w:oddVBand="1" w:evenVBand="0" w:oddHBand="0" w:evenHBand="0" w:firstRowFirstColumn="0" w:firstRowLastColumn="0" w:lastRowFirstColumn="0" w:lastRowLastColumn="0"/>
             <w:tcW w:w="0" w:type="auto"/>
           </w:tcPr>
           <w:p>
             <w:pPr>
               <w:pStyle w:val="Code"/>
-              <w:cnfStyle w:val="000000100000" w:firstRow="0" w:lastRow="0" w:firstColumn="0" w:lastColumn="0" w:oddVBand="0" w:evenVBand="0" w:oddHBand="1" w:evenHBand="0" w:firstRowFirstColumn="0" w:firstRowLastColumn="0" w:lastRowFirstColumn="0" w:lastRowLastColumn="0"/>
             </w:pPr>
             <w:r>
               <w:t>inproc://6039B8E0AF1136A009EFF29CA4EA4B95</w:t>
@@ -976,24 +2913,18 @@
               <w:pStyle w:val="Code"/>
             </w:pPr>
             <w:r>
-              <w:t>inproc://</w:t>
-            </w:r>
-            <w:r>
-              <w:t>pid-loop-</w:t>
-            </w:r>
-            <w:r>
-              <w:t>*</w:t>
+              <w:t>inproc://pid-loop-*</w:t>
             </w:r>
           </w:p>
         </w:tc>
         <w:tc>
           <w:tcPr>
+            <w:cnfStyle w:val="000010000000" w:firstRow="0" w:lastRow="0" w:firstColumn="0" w:lastColumn="0" w:oddVBand="1" w:evenVBand="0" w:oddHBand="0" w:evenHBand="0" w:firstRowFirstColumn="0" w:firstRowLastColumn="0" w:lastRowFirstColumn="0" w:lastRowLastColumn="0"/>
             <w:tcW w:w="0" w:type="auto"/>
           </w:tcPr>
           <w:p>
             <w:pPr>
               <w:pStyle w:val="Code"/>
-              <w:cnfStyle w:val="000000000000" w:firstRow="0" w:lastRow="0" w:firstColumn="0" w:lastColumn="0" w:oddVBand="0" w:evenVBand="0" w:oddHBand="0" w:evenHBand="0" w:firstRowFirstColumn="0" w:firstRowLastColumn="0" w:lastRowFirstColumn="0" w:lastRowLastColumn="0"/>
             </w:pPr>
             <w:r>
               <w:t>inproc://</w:t>
@@ -1027,12 +2958,12 @@
         </w:tc>
         <w:tc>
           <w:tcPr>
+            <w:cnfStyle w:val="000010000000" w:firstRow="0" w:lastRow="0" w:firstColumn="0" w:lastColumn="0" w:oddVBand="1" w:evenVBand="0" w:oddHBand="0" w:evenHBand="0" w:firstRowFirstColumn="0" w:firstRowLastColumn="0" w:lastRowFirstColumn="0" w:lastRowLastColumn="0"/>
             <w:tcW w:w="0" w:type="auto"/>
           </w:tcPr>
           <w:p>
             <w:pPr>
               <w:pStyle w:val="Code"/>
-              <w:cnfStyle w:val="000000100000" w:firstRow="0" w:lastRow="0" w:firstColumn="0" w:lastColumn="0" w:oddVBand="0" w:evenVBand="0" w:oddHBand="1" w:evenHBand="0" w:firstRowFirstColumn="0" w:firstRowLastColumn="0" w:lastRowFirstColumn="0" w:lastRowLastColumn="0"/>
             </w:pPr>
             <w:r>
               <w:t>tcp://localhost:51213</w:t>
@@ -1051,24 +2982,31 @@
               <w:pStyle w:val="Code"/>
             </w:pPr>
             <w:r>
-              <w:t>tcp://localhost/*</w:t>
+              <w:lastRenderedPageBreak/>
+              <w:t>tcp://</w:t>
+            </w:r>
+            <w:r>
+              <w:t>169.254.2.3</w:t>
+            </w:r>
+            <w:r>
+              <w:t>/*</w:t>
             </w:r>
           </w:p>
         </w:tc>
         <w:tc>
           <w:tcPr>
+            <w:cnfStyle w:val="000010000000" w:firstRow="0" w:lastRow="0" w:firstColumn="0" w:lastColumn="0" w:oddVBand="1" w:evenVBand="0" w:oddHBand="0" w:evenHBand="0" w:firstRowFirstColumn="0" w:firstRowLastColumn="0" w:lastRowFirstColumn="0" w:lastRowLastColumn="0"/>
             <w:tcW w:w="0" w:type="auto"/>
           </w:tcPr>
           <w:p>
             <w:pPr>
               <w:pStyle w:val="Code"/>
-              <w:cnfStyle w:val="000000000000" w:firstRow="0" w:lastRow="0" w:firstColumn="0" w:lastColumn="0" w:oddVBand="0" w:evenVBand="0" w:oddHBand="0" w:evenHBand="0" w:firstRowFirstColumn="0" w:firstRowLastColumn="0" w:lastRowFirstColumn="0" w:lastRowLastColumn="0"/>
             </w:pPr>
             <w:r>
-              <w:t>tcp://localhost</w:t>
-            </w:r>
-            <w:r>
-              <w:t>:56789</w:t>
+              <w:t>tcp://</w:t>
+            </w:r>
+            <w:r>
+              <w:t>169.254.2.3:56789</w:t>
             </w:r>
             <w:r>
               <w:t>/A6B5A0C0D72D010812C706B847D4CE60</w:t>
@@ -1078,12 +3016,56 @@
       </w:tr>
     </w:tbl>
     <w:p/>
+    <w:p>
+      <w:pPr>
+        <w:pStyle w:val="Heading1"/>
+      </w:pPr>
+      <w:bookmarkStart w:id="18" w:name="_Toc467223932"/>
+      <w:r>
+        <w:t>Best practices</w:t>
+      </w:r>
+      <w:bookmarkEnd w:id="18"/>
+    </w:p>
+    <w:p>
+      <w:r>
+        <w:t>Requests for asking an actor to do something</w:t>
+      </w:r>
+    </w:p>
+    <w:p>
+      <w:r>
+        <w:t>Publish data when an actor needs to tell the world about itself (status/state usually) as opposed to queries</w:t>
+      </w:r>
+    </w:p>
+    <w:p>
+      <w:r>
+        <w:t>Use actor init for deserializing configuration string only</w:t>
+      </w:r>
+    </w:p>
+    <w:p>
+      <w:r>
+        <w:t xml:space="preserve">Perform actor launch critical jobs before FTW: Initialize and use </w:t>
+      </w:r>
+      <w:r>
+        <w:rPr>
+          <w:rStyle w:val="Strong"/>
+        </w:rPr>
+        <w:t>FTW-Actor-OnError-BeginShutdownSequence.vi</w:t>
+      </w:r>
+      <w:r>
+        <w:t xml:space="preserve"> to shut down if critical steps error</w:t>
+      </w:r>
+    </w:p>
+    <w:p>
+      <w:r>
+        <w:t>Use local message worker for periodic actions</w:t>
+      </w:r>
+    </w:p>
     <w:p/>
     <w:sectPr>
-      <w:headerReference w:type="default" r:id="rId10"/>
-      <w:footerReference w:type="default" r:id="rId11"/>
-      <w:headerReference w:type="first" r:id="rId12"/>
-      <w:footerReference w:type="first" r:id="rId13"/>
+      <w:headerReference w:type="default" r:id="rId11"/>
+      <w:footerReference w:type="default" r:id="rId12"/>
+      <w:headerReference w:type="first" r:id="rId13"/>
+      <w:footerReference w:type="first" r:id="rId14"/>
       <w:pgSz w:w="12240" w:h="15840"/>
       <w:pgMar w:top="1440" w:right="1080" w:bottom="1440" w:left="1080" w:header="720" w:footer="720" w:gutter="0"/>
       <w:cols w:space="720"/>
@@ -1128,14 +3110,27 @@
         <w:tab w:val="right" w:pos="9360"/>
       </w:tabs>
     </w:pPr>
-    <w:fldSimple w:instr=" FILENAME   \* MERGEFORMAT ">
-      <w:r>
-        <w:rPr>
-          <w:noProof/>
-        </w:rPr>
-        <w:t>Featherweight Getting Started.docx</w:t>
-      </w:r>
-    </w:fldSimple>
+    <w:r>
+      <w:fldChar w:fldCharType="begin"/>
+    </w:r>
+    <w:r>
+      <w:instrText xml:space="preserve"> FILENAME   \* MERGEFORMAT </w:instrText>
+    </w:r>
+    <w:r>
+      <w:fldChar w:fldCharType="separate"/>
+    </w:r>
+    <w:r>
+      <w:rPr>
+        <w:noProof/>
+      </w:rPr>
+      <w:t>Featherweight Getting Started.docx</w:t>
+    </w:r>
+    <w:r>
+      <w:rPr>
+        <w:noProof/>
+      </w:rPr>
+      <w:fldChar w:fldCharType="end"/>
+    </w:r>
     <w:r>
       <w:tab/>
       <w:t>Revision A</w:t>
@@ -1178,7 +3173,7 @@
         <w:noProof/>
         <w:snapToGrid w:val="0"/>
       </w:rPr>
-      <w:t>3</w:t>
+      <w:t>4</w:t>
     </w:r>
     <w:r>
       <w:rPr>
@@ -1215,7 +3210,7 @@
         <w:noProof/>
         <w:snapToGrid w:val="0"/>
       </w:rPr>
-      <w:t>4</w:t>
+      <w:t>6</w:t>
     </w:r>
     <w:r>
       <w:rPr>
@@ -1236,14 +3231,27 @@
         <w:tab w:val="right" w:pos="9360"/>
       </w:tabs>
     </w:pPr>
-    <w:fldSimple w:instr=" FILENAME   \* MERGEFORMAT ">
-      <w:r>
-        <w:rPr>
-          <w:noProof/>
-        </w:rPr>
-        <w:t>Featherweight Getting Started.docx</w:t>
-      </w:r>
-    </w:fldSimple>
+    <w:r>
+      <w:fldChar w:fldCharType="begin"/>
+    </w:r>
+    <w:r>
+      <w:instrText xml:space="preserve"> FILENAME   \* MERGEFORMAT </w:instrText>
+    </w:r>
+    <w:r>
+      <w:fldChar w:fldCharType="separate"/>
+    </w:r>
+    <w:r>
+      <w:rPr>
+        <w:noProof/>
+      </w:rPr>
+      <w:t>Featherweight Getting Started.docx</w:t>
+    </w:r>
+    <w:r>
+      <w:rPr>
+        <w:noProof/>
+      </w:rPr>
+      <w:fldChar w:fldCharType="end"/>
+    </w:r>
     <w:r>
       <w:tab/>
       <w:t>Revision A</w:t>
@@ -1323,7 +3331,7 @@
         <w:noProof/>
         <w:snapToGrid w:val="0"/>
       </w:rPr>
-      <w:t>4</w:t>
+      <w:t>6</w:t>
     </w:r>
     <w:r>
       <w:rPr>
@@ -1517,7 +3525,7 @@
   <w:abstractNum w:abstractNumId="0" w15:restartNumberingAfterBreak="0">
     <w:nsid w:val="1B7E6158"/>
     <w:multiLevelType w:val="hybridMultilevel"/>
-    <w:tmpl w:val="E5A4447A"/>
+    <w:tmpl w:val="6734C426"/>
     <w:lvl w:ilvl="0" w:tplc="04090001">
       <w:start w:val="1"/>
       <w:numFmt w:val="bullet"/>
@@ -2264,6 +4272,7 @@
     <w:lsdException w:name="HTML Sample" w:semiHidden="1" w:unhideWhenUsed="1"/>
     <w:lsdException w:name="HTML Typewriter" w:semiHidden="1" w:unhideWhenUsed="1"/>
     <w:lsdException w:name="HTML Variable" w:semiHidden="1" w:unhideWhenUsed="1"/>
+    <w:lsdException w:name="Normal Table" w:semiHidden="1" w:unhideWhenUsed="1"/>
     <w:lsdException w:name="annotation subject" w:semiHidden="1" w:unhideWhenUsed="1"/>
     <w:lsdException w:name="No List" w:semiHidden="1" w:unhideWhenUsed="1"/>
     <w:lsdException w:name="Outline List 1" w:semiHidden="1" w:unhideWhenUsed="1"/>
@@ -2310,8 +4319,10 @@
     <w:lsdException w:name="Table Subtle 2" w:semiHidden="1" w:unhideWhenUsed="1"/>
     <w:lsdException w:name="Table Web 1" w:semiHidden="1" w:unhideWhenUsed="1"/>
     <w:lsdException w:name="Table Web 2" w:semiHidden="1" w:unhideWhenUsed="1"/>
+    <w:lsdException w:name="Table Web 3" w:semiHidden="1" w:unhideWhenUsed="1"/>
     <w:lsdException w:name="Balloon Text" w:semiHidden="1" w:unhideWhenUsed="1"/>
     <w:lsdException w:name="Table Grid" w:uiPriority="59"/>
+    <w:lsdException w:name="Table Theme" w:semiHidden="1" w:unhideWhenUsed="1"/>
     <w:lsdException w:name="Placeholder Text" w:semiHidden="1"/>
     <w:lsdException w:name="No Spacing" w:uiPriority="1" w:qFormat="1"/>
     <w:lsdException w:name="Light Shading" w:uiPriority="60"/>
@@ -3364,6 +5375,190 @@
       <w:shd w:val="clear" w:color="auto" w:fill="F2DBDB" w:themeFill="accent2" w:themeFillTint="33"/>
     </w:rPr>
   </w:style>
+  <w:style w:type="paragraph" w:styleId="TOCHeading">
+    <w:name w:val="TOC Heading"/>
+    <w:basedOn w:val="Heading1"/>
+    <w:next w:val="Normal"/>
+    <w:uiPriority w:val="39"/>
+    <w:unhideWhenUsed/>
+    <w:qFormat/>
+    <w:rsid w:val="007C0353"/>
+    <w:pPr>
+      <w:numPr>
+        <w:numId w:val="0"/>
+      </w:numPr>
+      <w:spacing w:before="240" w:line="259" w:lineRule="auto"/>
+      <w:outlineLvl w:val="9"/>
+    </w:pPr>
+    <w:rPr>
+      <w:b w:val="0"/>
+      <w:bCs w:val="0"/>
+      <w:sz w:val="32"/>
+      <w:szCs w:val="32"/>
+    </w:rPr>
+  </w:style>
+  <w:style w:type="paragraph" w:styleId="TOC1">
+    <w:name w:val="toc 1"/>
+    <w:basedOn w:val="Normal"/>
+    <w:next w:val="Normal"/>
+    <w:autoRedefine/>
+    <w:uiPriority w:val="39"/>
+    <w:unhideWhenUsed/>
+    <w:rsid w:val="007C0353"/>
+    <w:pPr>
+      <w:spacing w:after="100"/>
+    </w:pPr>
+  </w:style>
+  <w:style w:type="paragraph" w:styleId="TOC2">
+    <w:name w:val="toc 2"/>
+    <w:basedOn w:val="Normal"/>
+    <w:next w:val="Normal"/>
+    <w:autoRedefine/>
+    <w:uiPriority w:val="39"/>
+    <w:unhideWhenUsed/>
+    <w:rsid w:val="007C0353"/>
+    <w:pPr>
+      <w:spacing w:after="100"/>
+      <w:ind w:left="220"/>
+    </w:pPr>
+  </w:style>
+  <w:style w:type="paragraph" w:styleId="TOC3">
+    <w:name w:val="toc 3"/>
+    <w:basedOn w:val="Normal"/>
+    <w:next w:val="Normal"/>
+    <w:autoRedefine/>
+    <w:uiPriority w:val="39"/>
+    <w:unhideWhenUsed/>
+    <w:rsid w:val="007C0353"/>
+    <w:pPr>
+      <w:spacing w:after="100"/>
+      <w:ind w:left="440"/>
+    </w:pPr>
+  </w:style>
+  <w:style w:type="table" w:styleId="ListTable3-Accent1">
+    <w:name w:val="List Table 3 Accent 1"/>
+    <w:basedOn w:val="TableNormal"/>
+    <w:uiPriority w:val="48"/>
+    <w:rsid w:val="00933516"/>
+    <w:pPr>
+      <w:spacing w:after="0" w:line="240" w:lineRule="auto"/>
+    </w:pPr>
+    <w:tblPr>
+      <w:tblStyleRowBandSize w:val="1"/>
+      <w:tblStyleColBandSize w:val="1"/>
+      <w:tblBorders>
+        <w:top w:val="single" w:sz="4" w:space="0" w:color="4F81BD" w:themeColor="accent1"/>
+        <w:left w:val="single" w:sz="4" w:space="0" w:color="4F81BD" w:themeColor="accent1"/>
+        <w:bottom w:val="single" w:sz="4" w:space="0" w:color="4F81BD" w:themeColor="accent1"/>
+        <w:right w:val="single" w:sz="4" w:space="0" w:color="4F81BD" w:themeColor="accent1"/>
+      </w:tblBorders>
+    </w:tblPr>
+    <w:tblStylePr w:type="firstRow">
+      <w:rPr>
+        <w:b/>
+        <w:bCs/>
+        <w:color w:val="FFFFFF" w:themeColor="background1"/>
+      </w:rPr>
+      <w:tblPr/>
+      <w:tcPr>
+        <w:shd w:val="clear" w:color="auto" w:fill="4F81BD" w:themeFill="accent1"/>
+      </w:tcPr>
+    </w:tblStylePr>
+    <w:tblStylePr w:type="lastRow">
+      <w:rPr>
+        <w:b/>
+        <w:bCs/>
+      </w:rPr>
+      <w:tblPr/>
+      <w:tcPr>
+        <w:tcBorders>
+          <w:top w:val="double" w:sz="4" w:space="0" w:color="4F81BD" w:themeColor="accent1"/>
+        </w:tcBorders>
+        <w:shd w:val="clear" w:color="auto" w:fill="FFFFFF" w:themeFill="background1"/>
+      </w:tcPr>
+    </w:tblStylePr>
+    <w:tblStylePr w:type="firstCol">
+      <w:rPr>
+        <w:b/>
+        <w:bCs/>
+      </w:rPr>
+      <w:tblPr/>
+      <w:tcPr>
+        <w:tcBorders>
+          <w:right w:val="nil"/>
+        </w:tcBorders>
+        <w:shd w:val="clear" w:color="auto" w:fill="FFFFFF" w:themeFill="background1"/>
+      </w:tcPr>
+    </w:tblStylePr>
+    <w:tblStylePr w:type="lastCol">
+      <w:rPr>
+        <w:b/>
+        <w:bCs/>
+      </w:rPr>
+      <w:tblPr/>
+      <w:tcPr>
+        <w:tcBorders>
+          <w:left w:val="nil"/>
+        </w:tcBorders>
+        <w:shd w:val="clear" w:color="auto" w:fill="FFFFFF" w:themeFill="background1"/>
+      </w:tcPr>
+    </w:tblStylePr>
+    <w:tblStylePr w:type="band1Vert">
+      <w:tblPr/>
+      <w:tcPr>
+        <w:tcBorders>
+          <w:left w:val="single" w:sz="4" w:space="0" w:color="4F81BD" w:themeColor="accent1"/>
+          <w:right w:val="single" w:sz="4" w:space="0" w:color="4F81BD" w:themeColor="accent1"/>
+        </w:tcBorders>
+      </w:tcPr>
+    </w:tblStylePr>
+    <w:tblStylePr w:type="band1Horz">
+      <w:tblPr/>
+      <w:tcPr>
+        <w:tcBorders>
+          <w:top w:val="single" w:sz="4" w:space="0" w:color="4F81BD" w:themeColor="accent1"/>
+          <w:bottom w:val="single" w:sz="4" w:space="0" w:color="4F81BD" w:themeColor="accent1"/>
+          <w:insideH w:val="nil"/>
+        </w:tcBorders>
+      </w:tcPr>
+    </w:tblStylePr>
+    <w:tblStylePr w:type="neCell">
+      <w:tblPr/>
+      <w:tcPr>
+        <w:tcBorders>
+          <w:left w:val="nil"/>
+          <w:bottom w:val="nil"/>
+        </w:tcBorders>
+      </w:tcPr>
+    </w:tblStylePr>
+    <w:tblStylePr w:type="nwCell">
+      <w:tblPr/>
+      <w:tcPr>
+        <w:tcBorders>
+          <w:bottom w:val="nil"/>
+          <w:right w:val="nil"/>
+        </w:tcBorders>
+      </w:tcPr>
+    </w:tblStylePr>
+    <w:tblStylePr w:type="seCell">
+      <w:tblPr/>
+      <w:tcPr>
+        <w:tcBorders>
+          <w:top w:val="double" w:sz="4" w:space="0" w:color="4F81BD" w:themeColor="accent1"/>
+          <w:left w:val="nil"/>
+        </w:tcBorders>
+      </w:tcPr>
+    </w:tblStylePr>
+    <w:tblStylePr w:type="swCell">
+      <w:tblPr/>
+      <w:tcPr>
+        <w:tcBorders>
+          <w:top w:val="double" w:sz="4" w:space="0" w:color="4F81BD" w:themeColor="accent1"/>
+          <w:right w:val="nil"/>
+        </w:tcBorders>
+      </w:tcPr>
+    </w:tblStylePr>
+  </w:style>
 </w:styles>
 </file>
 
@@ -3650,4 +5845,16 @@
   <a:objectDefaults/>
   <a:extraClrSchemeLst/>
 </a:theme>
+</file>
+
+<file path=customXml/item1.xml><?xml version="1.0" encoding="utf-8"?>
+<b:Sources xmlns:b="http://schemas.openxmlformats.org/officeDocument/2006/bibliography" xmlns="http://schemas.openxmlformats.org/officeDocument/2006/bibliography" SelectedStyle="\APASixthEditionOfficeOnline.xsl" StyleName="APA" Version="6"/>
+</file>
+
+<file path=customXml/itemProps1.xml><?xml version="1.0" encoding="utf-8"?>
+<ds:datastoreItem xmlns:ds="http://schemas.openxmlformats.org/officeDocument/2006/customXml" ds:itemID="{E86FFABD-C5D8-4405-B80D-05261601E0F5}">
+  <ds:schemaRefs>
+    <ds:schemaRef ds:uri="http://schemas.openxmlformats.org/officeDocument/2006/bibliography"/>
+  </ds:schemaRefs>
+</ds:datastoreItem>
 </file>
</xml_diff>